<commit_message>
Pequenas correções no escopo.
</commit_message>
<xml_diff>
--- a/docs/escopo/escopo.docx
+++ b/docs/escopo/escopo.docx
@@ -66,7 +66,7 @@
         <w:pStyle w:val="Ttulo1"/>
       </w:pPr>
       <w:r>
-        <w:t>Nome do projeto</w:t>
+        <w:t>PORTAL ECONOMUNDI</w:t>
       </w:r>
     </w:p>
     <w:p>
@@ -90,7 +90,10 @@
     </w:p>
     <w:p>
       <w:r>
-        <w:t>Arquivo/Agência Brasil aponta que um terço dos brasileiros não avalia se precisa do produto que compra. Seis em cada dez brasileiros admitem que nunca, ou somente às vezes, dedicam tempo a atividade de controle da vida financeira e 17% dos consumidores, sempre ou frequentemente, precisam usar o cartão de crédito, cheque especial ou até mesmo dinheiro emprestado para conseguir pagar as contas do mês.</w:t>
+        <w:t xml:space="preserve">A </w:t>
+      </w:r>
+      <w:r>
+        <w:t>Agência Brasil aponta que um terço dos brasileiros não avalia se precisa do produto que compra. Seis em cada dez brasileiros admitem que nunca, ou somente às vezes, dedicam tempo a atividade de controle da vida financeira e 17% dos consumidores, sempre ou frequentemente, precisam usar o cartão de crédito, cheque especial ou até mesmo dinheiro emprestado para conseguir pagar as contas do mês.</w:t>
       </w:r>
     </w:p>
     <w:p>
@@ -181,9 +184,23 @@
     </w:p>
     <w:p>
       <w:pPr>
+        <w:rPr>
+          <w:b/>
+          <w:bCs/>
+          <w:color w:val="5B9BD5" w:themeColor="accent1"/>
+          <w:sz w:val="24"/>
+        </w:rPr>
+      </w:pPr>
+      <w:r>
+        <w:br w:type="page"/>
+      </w:r>
+    </w:p>
+    <w:p>
+      <w:pPr>
         <w:pStyle w:val="Ttulo2"/>
       </w:pPr>
       <w:r>
+        <w:lastRenderedPageBreak/>
         <w:t>Justificativa</w:t>
       </w:r>
     </w:p>
@@ -226,7 +243,6 @@
     </w:p>
     <w:p>
       <w:r>
-        <w:lastRenderedPageBreak/>
         <w:t xml:space="preserve">- A </w:t>
       </w:r>
       <w:r>
@@ -456,6 +472,23 @@
     </w:p>
     <w:p>
       <w:pPr>
+        <w:rPr>
+          <w:b/>
+          <w:bCs/>
+          <w:i/>
+          <w:color w:val="5B9BD5" w:themeColor="accent1"/>
+          <w:sz w:val="24"/>
+        </w:rPr>
+      </w:pPr>
+      <w:r>
+        <w:rPr>
+          <w:i/>
+        </w:rPr>
+        <w:br w:type="page"/>
+      </w:r>
+    </w:p>
+    <w:p>
+      <w:pPr>
         <w:pStyle w:val="Ttulo2"/>
         <w:rPr>
           <w:i/>
@@ -465,6 +498,7 @@
         <w:rPr>
           <w:i/>
         </w:rPr>
+        <w:lastRenderedPageBreak/>
         <w:t>Stak</w:t>
       </w:r>
       <w:r>
@@ -538,7 +572,6 @@
         <w:pStyle w:val="Ttulo2"/>
       </w:pPr>
       <w:r>
-        <w:lastRenderedPageBreak/>
         <w:t xml:space="preserve">Escopo do </w:t>
       </w:r>
       <w:r>
@@ -609,8 +642,6 @@
       <w:r>
         <w:t>um dicionário integrado no próprio site.</w:t>
       </w:r>
-      <w:bookmarkStart w:id="0" w:name="_GoBack"/>
-      <w:bookmarkEnd w:id="0"/>
     </w:p>
     <w:p>
       <w:pPr>
@@ -766,7 +797,6 @@
         <w:t>Release 1;</w:t>
       </w:r>
     </w:p>
-    <w:p/>
     <w:p>
       <w:r>
         <w:t>Entrega 3:</w:t>
@@ -869,7 +899,6 @@
         <w:t>Release 2;</w:t>
       </w:r>
     </w:p>
-    <w:p/>
     <w:p>
       <w:r>
         <w:t>Entrega 4:</w:t>
@@ -928,9 +957,23 @@
     </w:p>
     <w:p>
       <w:pPr>
+        <w:rPr>
+          <w:b/>
+          <w:bCs/>
+          <w:color w:val="5B9BD5" w:themeColor="accent1"/>
+          <w:sz w:val="24"/>
+        </w:rPr>
+      </w:pPr>
+      <w:r>
+        <w:br w:type="page"/>
+      </w:r>
+    </w:p>
+    <w:p>
+      <w:pPr>
         <w:pStyle w:val="Ttulo2"/>
       </w:pPr>
       <w:r>
+        <w:lastRenderedPageBreak/>
         <w:t>Restrições</w:t>
       </w:r>
     </w:p>
@@ -1018,121 +1061,136 @@
     </w:p>
     <w:p>
       <w:r>
+        <w:t>Liderança técnica, acompanhamento e controle: Silvana Lima, Wellington e Júlio.</w:t>
+      </w:r>
+    </w:p>
+    <w:p>
+      <w:pPr>
+        <w:pStyle w:val="Ttulo2"/>
+      </w:pPr>
+      <w:r>
+        <w:t>Dependê</w:t>
+      </w:r>
+      <w:r>
+        <w:t>ncias</w:t>
+      </w:r>
+    </w:p>
+    <w:p>
+      <w:r>
+        <w:t>EconoMundi é um site dependente de terceiros, necessita consumir as APIs que esses disponibilizam para exibir notícias, cotações e ações da bolsa de valores</w:t>
+      </w:r>
+      <w:r>
+        <w:t>;</w:t>
+      </w:r>
+    </w:p>
+    <w:p>
+      <w:r>
+        <w:t>É dependente</w:t>
+      </w:r>
+      <w:r>
+        <w:t xml:space="preserve"> de dados fornecidos pelo Facebook e</w:t>
+      </w:r>
+      <w:r>
+        <w:t xml:space="preserve"> </w:t>
+      </w:r>
+      <w:r>
+        <w:t>Google, visto que o usuário poderá fazer o login a partir de um desses sites.</w:t>
+      </w:r>
+    </w:p>
+    <w:p>
+      <w:pPr>
+        <w:pStyle w:val="Ttulo2"/>
+      </w:pPr>
+      <w:r>
+        <w:t>Premissas</w:t>
+      </w:r>
+    </w:p>
+    <w:p>
+      <w:r>
+        <w:t xml:space="preserve">Para o desenvolvimento do projeto, </w:t>
+      </w:r>
+      <w:r>
+        <w:t>parte-se</w:t>
+      </w:r>
+      <w:r>
+        <w:t xml:space="preserve"> do pressuposto que as APIs que serão consumidas darão suporte a linguagem escolhida, estarão disponíveis e em bom funcionamento. Tendo a garantia que as notícias são fieis, sem </w:t>
+      </w:r>
+      <w:r>
+        <w:t>fake News</w:t>
+      </w:r>
+      <w:r>
+        <w:t>.</w:t>
+      </w:r>
+    </w:p>
+    <w:p>
+      <w:pPr>
+        <w:pStyle w:val="Ttulo2"/>
+      </w:pPr>
+      <w:r>
+        <w:t xml:space="preserve"> </w:t>
+      </w:r>
+      <w:bookmarkStart w:id="0" w:name="_GoBack"/>
+      <w:bookmarkEnd w:id="0"/>
+      <w:r>
+        <w:t xml:space="preserve">Não </w:t>
+      </w:r>
+      <w:r>
+        <w:t>escopo</w:t>
+      </w:r>
+    </w:p>
+    <w:p>
+      <w:r>
+        <w:t>EconoMundi não fará investimentos, apenas simulações</w:t>
+      </w:r>
+      <w:r>
+        <w:t>;</w:t>
+      </w:r>
+    </w:p>
+    <w:p>
+      <w:r>
+        <w:t>N</w:t>
+      </w:r>
+      <w:r>
+        <w:t>ão postará notícias de autoria própria, consumir-se-á</w:t>
+      </w:r>
+      <w:r>
+        <w:t>.</w:t>
+      </w:r>
+    </w:p>
+    <w:p>
+      <w:pPr>
+        <w:pStyle w:val="Ttulo2"/>
+      </w:pPr>
+      <w:r>
+        <w:t xml:space="preserve"> </w:t>
+      </w:r>
+      <w:r>
+        <w:t>Considerações Finais</w:t>
+      </w:r>
+    </w:p>
+    <w:p>
+      <w:pPr>
+        <w:rPr>
+          <w:b/>
+          <w:bCs/>
+          <w:caps/>
+          <w:color w:val="1F4E79" w:themeColor="accent1" w:themeShade="80"/>
+          <w:sz w:val="28"/>
+        </w:rPr>
+      </w:pPr>
+      <w:r>
+        <w:t>Trata-se de uma declaração inicial de escopo do projeto com base no que é sabido até o momento.</w:t>
+      </w:r>
+      <w:r>
+        <w:br w:type="page"/>
+      </w:r>
+    </w:p>
+    <w:p>
+      <w:pPr>
+        <w:pStyle w:val="Ttulo1"/>
+      </w:pPr>
+      <w:r>
         <w:lastRenderedPageBreak/>
-        <w:t>Liderança técnica, acompanhamento e controle: Silvana Lima, Wellington e Júlio.</w:t>
-      </w:r>
-    </w:p>
-    <w:p>
-      <w:pPr>
-        <w:pStyle w:val="Ttulo2"/>
-      </w:pPr>
-      <w:r>
-        <w:t>Dependê</w:t>
-      </w:r>
-      <w:r>
-        <w:t>ncias</w:t>
-      </w:r>
-    </w:p>
-    <w:p>
-      <w:proofErr w:type="spellStart"/>
-      <w:r>
-        <w:t>EconoMundi</w:t>
-      </w:r>
-      <w:proofErr w:type="spellEnd"/>
-      <w:r>
-        <w:t xml:space="preserve"> é um site dependente de terceiros, necessita consumir as APIs que esses disponibilizam para exibir notícias, cotações e ações da bolsa de valores</w:t>
-      </w:r>
-      <w:r>
-        <w:t>;</w:t>
-      </w:r>
-    </w:p>
-    <w:p>
-      <w:r>
-        <w:t>É dependente</w:t>
-      </w:r>
-      <w:r>
-        <w:t xml:space="preserve"> de dados fornecidos pelo Facebook e</w:t>
-      </w:r>
-      <w:r>
-        <w:t xml:space="preserve"> </w:t>
-      </w:r>
-      <w:r>
-        <w:t>Google, visto que o usuário poderá fazer o login a partir de um desses sites.</w:t>
-      </w:r>
-    </w:p>
-    <w:p>
-      <w:pPr>
-        <w:pStyle w:val="Ttulo2"/>
-      </w:pPr>
-      <w:r>
-        <w:t>Premissas</w:t>
-      </w:r>
-    </w:p>
-    <w:p>
-      <w:r>
-        <w:t xml:space="preserve">Para o desenvolvimento do projeto, </w:t>
-      </w:r>
-      <w:r>
-        <w:t>parte-se</w:t>
-      </w:r>
-      <w:r>
-        <w:t xml:space="preserve"> do pressuposto que as APIs que serão consumidas darão suporte a linguagem escolhida, estarão disponíveis e em bom funcionamento. Tendo a garantia que as notícias são fieis, sem </w:t>
-      </w:r>
-      <w:r>
-        <w:t>fake News</w:t>
-      </w:r>
-      <w:r>
-        <w:t>.</w:t>
-      </w:r>
-    </w:p>
-    <w:p>
-      <w:pPr>
-        <w:pStyle w:val="Ttulo2"/>
-      </w:pPr>
-      <w:r>
-        <w:t xml:space="preserve">Não </w:t>
-      </w:r>
-      <w:r>
-        <w:t>escopo</w:t>
-      </w:r>
-    </w:p>
-    <w:p>
-      <w:proofErr w:type="spellStart"/>
-      <w:r>
-        <w:t>EconoMundi</w:t>
-      </w:r>
-      <w:proofErr w:type="spellEnd"/>
-      <w:r>
-        <w:t xml:space="preserve"> não fará investimentos, apenas simulações</w:t>
-      </w:r>
-      <w:r>
-        <w:t>;</w:t>
-      </w:r>
-    </w:p>
-    <w:p>
-      <w:r>
-        <w:t>N</w:t>
-      </w:r>
-      <w:r>
-        <w:t>ão postará notícias de autoria própria, consumir-se-á</w:t>
-      </w:r>
-      <w:r>
-        <w:t>.</w:t>
-      </w:r>
-    </w:p>
-    <w:p>
-      <w:pPr>
-        <w:pStyle w:val="Ttulo2"/>
-      </w:pPr>
-      <w:r>
-        <w:t>Considerações Finais</w:t>
-      </w:r>
-    </w:p>
-    <w:p>
-      <w:pPr>
-        <w:pStyle w:val="Ttulo1"/>
-      </w:pPr>
-      <w:r>
         <w:t>Aprovação e autoridade para proceder</w:t>
       </w:r>
     </w:p>
@@ -2234,6 +2292,9 @@
   </w:num>
   <w:num w:numId="8">
     <w:abstractNumId w:val="4"/>
+  </w:num>
+  <w:num w:numId="9">
+    <w:abstractNumId w:val="1"/>
   </w:num>
 </w:numbering>
 </file>
@@ -3275,7 +3336,7 @@
     <w:charset w:val="00"/>
     <w:family w:val="swiss"/>
     <w:pitch w:val="variable"/>
-    <w:sig w:usb0="E0002AFF" w:usb1="C000247B" w:usb2="00000009" w:usb3="00000000" w:csb0="000001FF" w:csb1="00000000"/>
+    <w:sig w:usb0="E0002EFF" w:usb1="C000247B" w:usb2="00000009" w:usb3="00000000" w:csb0="000001FF" w:csb1="00000000"/>
   </w:font>
   <w:font w:name="Calibri Light">
     <w:panose1 w:val="020F0302020204030204"/>
@@ -3312,6 +3373,7 @@
     <w:rsid w:val="00851622"/>
     <w:rsid w:val="00893AD9"/>
     <w:rsid w:val="00970072"/>
+    <w:rsid w:val="009A0925"/>
     <w:rsid w:val="00A35F28"/>
     <w:rsid w:val="00A52B08"/>
     <w:rsid w:val="00AB077F"/>
@@ -4086,7 +4148,7 @@
 </file>
 
 <file path=customXml/itemProps2.xml><?xml version="1.0" encoding="utf-8"?>
-<ds:datastoreItem xmlns:ds="http://schemas.openxmlformats.org/officeDocument/2006/customXml" ds:itemID="{59752AF2-06E0-4D58-8514-0F7514B4A3E3}">
+<ds:datastoreItem xmlns:ds="http://schemas.openxmlformats.org/officeDocument/2006/customXml" ds:itemID="{C170F5FE-8062-4C17-ADF0-E3FE874672D7}">
   <ds:schemaRefs>
     <ds:schemaRef ds:uri="http://schemas.openxmlformats.org/officeDocument/2006/bibliography"/>
   </ds:schemaRefs>

</xml_diff>

<commit_message>
Formatação do Escopo, Requisitos e User Stories.
</commit_message>
<xml_diff>
--- a/docs/escopo/escopo.docx
+++ b/docs/escopo/escopo.docx
@@ -64,6 +64,7 @@
     <w:p>
       <w:pPr>
         <w:pStyle w:val="Ttulo1"/>
+        <w:jc w:val="both"/>
       </w:pPr>
       <w:r>
         <w:t>PORTAL ECONOMUNDI</w:t>
@@ -72,15 +73,24 @@
     <w:p>
       <w:pPr>
         <w:pStyle w:val="Ttulo2"/>
+        <w:jc w:val="both"/>
       </w:pPr>
       <w:r>
         <w:t>Contextualização</w:t>
       </w:r>
       <w:r>
-        <w:t xml:space="preserve"> e Problematização</w:t>
-      </w:r>
-    </w:p>
-    <w:p>
+        <w:t xml:space="preserve"> e Problematiza</w:t>
+      </w:r>
+      <w:bookmarkStart w:id="0" w:name="_GoBack"/>
+      <w:bookmarkEnd w:id="0"/>
+      <w:r>
+        <w:t>ção</w:t>
+      </w:r>
+    </w:p>
+    <w:p>
+      <w:pPr>
+        <w:jc w:val="both"/>
+      </w:pPr>
       <w:r>
         <w:t>Segundo o Índice de Confiança do Consumidor (ICC), apenas 12% dos brasileiros avaliam a própria vida financeira de forma positiva. A maioria, 44%, acredita que ela se encontra em situação ruim ou regular.</w:t>
       </w:r>
@@ -89,6 +99,9 @@
       </w:r>
     </w:p>
     <w:p>
+      <w:pPr>
+        <w:jc w:val="both"/>
+      </w:pPr>
       <w:r>
         <w:t xml:space="preserve">A </w:t>
       </w:r>
@@ -97,11 +110,17 @@
       </w:r>
     </w:p>
     <w:p>
+      <w:pPr>
+        <w:jc w:val="both"/>
+      </w:pPr>
       <w:r>
         <w:t>Entender, equilibrar e planejar a vida financeira pode trazer mais satisfação e tranquilidade, é o que aponta a mesma pesquisa, 56% dos consumidores ouvidos disseram que se sentem melhor quando conseguem planejar as despesas nos próximos 6 meses. O problema é que nem sempre isso acontece.</w:t>
       </w:r>
     </w:p>
     <w:p>
+      <w:pPr>
+        <w:jc w:val="both"/>
+      </w:pPr>
       <w:r>
         <w:t>O que é juros? Inflação? Quanto rende a poupança? O que é tesouro direto? Como investir em bolsas? Essas são perguntas que talvez pouquíssimos brasileiros têm a resposta.</w:t>
       </w:r>
@@ -109,6 +128,7 @@
     <w:p>
       <w:pPr>
         <w:pStyle w:val="Ttulo2"/>
+        <w:jc w:val="both"/>
       </w:pPr>
       <w:r>
         <w:t>Objetivo</w:t>
@@ -121,6 +141,9 @@
       </w:r>
     </w:p>
     <w:p>
+      <w:pPr>
+        <w:jc w:val="both"/>
+      </w:pPr>
       <w:r>
         <w:t>Auxiliar na educação financeira dos usuários interessados a aprender sobre economia, informando, atualizando e instruindo boas práticas financeiras</w:t>
       </w:r>
@@ -129,16 +152,25 @@
       </w:r>
     </w:p>
     <w:p>
+      <w:pPr>
+        <w:jc w:val="both"/>
+      </w:pPr>
       <w:r>
         <w:t>Entregar a possibilidade de o usuário realizar simulações de investimentos;</w:t>
       </w:r>
     </w:p>
     <w:p>
+      <w:pPr>
+        <w:jc w:val="both"/>
+      </w:pPr>
       <w:r>
         <w:t>Informar as notícias mais importantes;</w:t>
       </w:r>
     </w:p>
     <w:p>
+      <w:pPr>
+        <w:jc w:val="both"/>
+      </w:pPr>
       <w:r>
         <w:t xml:space="preserve">Oferecer a possibilidade do usuário </w:t>
       </w:r>
@@ -150,6 +182,9 @@
       </w:r>
     </w:p>
     <w:p>
+      <w:pPr>
+        <w:jc w:val="both"/>
+      </w:pPr>
       <w:r>
         <w:t>Dar ao usuário a possibilidade de pesquisar por palavra que não conhece, um dicionário</w:t>
       </w:r>
@@ -158,6 +193,9 @@
       </w:r>
     </w:p>
     <w:p>
+      <w:pPr>
+        <w:jc w:val="both"/>
+      </w:pPr>
       <w:r>
         <w:t>Possibilitar o usuário de ter um perfil econômico</w:t>
       </w:r>
@@ -166,6 +204,9 @@
       </w:r>
     </w:p>
     <w:p>
+      <w:pPr>
+        <w:jc w:val="both"/>
+      </w:pPr>
       <w:r>
         <w:t>Informar ao dono do negócio os índices de pesquisa,</w:t>
       </w:r>
@@ -184,6 +225,7 @@
     </w:p>
     <w:p>
       <w:pPr>
+        <w:jc w:val="both"/>
         <w:rPr>
           <w:b/>
           <w:bCs/>
@@ -198,6 +240,7 @@
     <w:p>
       <w:pPr>
         <w:pStyle w:val="Ttulo2"/>
+        <w:jc w:val="both"/>
       </w:pPr>
       <w:r>
         <w:lastRenderedPageBreak/>
@@ -206,6 +249,7 @@
     </w:p>
     <w:p>
       <w:pPr>
+        <w:jc w:val="both"/>
         <w:rPr>
           <w:b/>
         </w:rPr>
@@ -218,6 +262,9 @@
       </w:r>
     </w:p>
     <w:p>
+      <w:pPr>
+        <w:jc w:val="both"/>
+      </w:pPr>
       <w:r>
         <w:t xml:space="preserve">- </w:t>
       </w:r>
@@ -226,6 +273,9 @@
       </w:r>
     </w:p>
     <w:p>
+      <w:pPr>
+        <w:jc w:val="both"/>
+      </w:pPr>
       <w:r>
         <w:t xml:space="preserve">- A </w:t>
       </w:r>
@@ -242,6 +292,9 @@
       </w:r>
     </w:p>
     <w:p>
+      <w:pPr>
+        <w:jc w:val="both"/>
+      </w:pPr>
       <w:r>
         <w:t xml:space="preserve">- A </w:t>
       </w:r>
@@ -258,6 +311,9 @@
       </w:r>
     </w:p>
     <w:p>
+      <w:pPr>
+        <w:jc w:val="both"/>
+      </w:pPr>
       <w:r>
         <w:t xml:space="preserve">- </w:t>
       </w:r>
@@ -267,6 +323,7 @@
     </w:p>
     <w:p>
       <w:pPr>
+        <w:jc w:val="both"/>
         <w:rPr>
           <w:b/>
         </w:rPr>
@@ -274,6 +331,7 @@
     </w:p>
     <w:p>
       <w:pPr>
+        <w:jc w:val="both"/>
         <w:rPr>
           <w:b/>
         </w:rPr>
@@ -286,6 +344,9 @@
       </w:r>
     </w:p>
     <w:p>
+      <w:pPr>
+        <w:jc w:val="both"/>
+      </w:pPr>
       <w:r>
         <w:t xml:space="preserve">- </w:t>
       </w:r>
@@ -302,6 +363,9 @@
       </w:r>
     </w:p>
     <w:p>
+      <w:pPr>
+        <w:jc w:val="both"/>
+      </w:pPr>
       <w:r>
         <w:t xml:space="preserve">- </w:t>
       </w:r>
@@ -310,6 +374,9 @@
       </w:r>
     </w:p>
     <w:p>
+      <w:pPr>
+        <w:jc w:val="both"/>
+      </w:pPr>
       <w:r>
         <w:t xml:space="preserve">- </w:t>
       </w:r>
@@ -326,6 +393,9 @@
       </w:r>
     </w:p>
     <w:p>
+      <w:pPr>
+        <w:jc w:val="both"/>
+      </w:pPr>
       <w:r>
         <w:t xml:space="preserve">- </w:t>
       </w:r>
@@ -334,6 +404,9 @@
       </w:r>
     </w:p>
     <w:p>
+      <w:pPr>
+        <w:jc w:val="both"/>
+      </w:pPr>
       <w:r>
         <w:t xml:space="preserve">- </w:t>
       </w:r>
@@ -341,9 +414,14 @@
         <w:t>Rabi acredita que a questão é similar ao uso do cinto de segurança nas décadas passadas. Após uma grande campanha comportamental, que incluiu até penalidades (as multas), as pessoas passaram a usar o cinto.</w:t>
       </w:r>
     </w:p>
-    <w:p/>
-    <w:p>
-      <w:pPr>
+    <w:p>
+      <w:pPr>
+        <w:jc w:val="both"/>
+      </w:pPr>
+    </w:p>
+    <w:p>
+      <w:pPr>
+        <w:jc w:val="both"/>
         <w:rPr>
           <w:b/>
         </w:rPr>
@@ -384,6 +462,9 @@
       </w:r>
     </w:p>
     <w:p>
+      <w:pPr>
+        <w:jc w:val="both"/>
+      </w:pPr>
       <w:r>
         <w:t xml:space="preserve">- </w:t>
       </w:r>
@@ -392,6 +473,9 @@
       </w:r>
     </w:p>
     <w:p>
+      <w:pPr>
+        <w:jc w:val="both"/>
+      </w:pPr>
       <w:r>
         <w:t xml:space="preserve">- </w:t>
       </w:r>
@@ -400,6 +484,9 @@
       </w:r>
     </w:p>
     <w:p>
+      <w:pPr>
+        <w:jc w:val="both"/>
+      </w:pPr>
       <w:r>
         <w:t xml:space="preserve">Tendo como base </w:t>
       </w:r>
@@ -472,6 +559,7 @@
     </w:p>
     <w:p>
       <w:pPr>
+        <w:jc w:val="both"/>
         <w:rPr>
           <w:b/>
           <w:bCs/>
@@ -490,6 +578,7 @@
     <w:p>
       <w:pPr>
         <w:pStyle w:val="Ttulo2"/>
+        <w:jc w:val="both"/>
         <w:rPr>
           <w:i/>
         </w:rPr>
@@ -521,6 +610,9 @@
       </w:r>
     </w:p>
     <w:p>
+      <w:pPr>
+        <w:jc w:val="both"/>
+      </w:pPr>
       <w:r>
         <w:t>Usuários</w:t>
       </w:r>
@@ -532,6 +624,9 @@
       </w:r>
     </w:p>
     <w:p>
+      <w:pPr>
+        <w:jc w:val="both"/>
+      </w:pPr>
       <w:r>
         <w:t xml:space="preserve">Usuários que desejam </w:t>
       </w:r>
@@ -540,6 +635,9 @@
       </w:r>
     </w:p>
     <w:p>
+      <w:pPr>
+        <w:jc w:val="both"/>
+      </w:pPr>
       <w:r>
         <w:t>Ou apenas aqueles</w:t>
       </w:r>
@@ -557,6 +655,9 @@
       </w:r>
     </w:p>
     <w:p>
+      <w:pPr>
+        <w:jc w:val="both"/>
+      </w:pPr>
       <w:r>
         <w:t xml:space="preserve">Dono do negócio que deseja </w:t>
       </w:r>
@@ -570,6 +671,7 @@
     <w:p>
       <w:pPr>
         <w:pStyle w:val="Ttulo2"/>
+        <w:jc w:val="both"/>
       </w:pPr>
       <w:r>
         <w:t xml:space="preserve">Escopo do </w:t>
@@ -579,6 +681,9 @@
       </w:r>
     </w:p>
     <w:p>
+      <w:pPr>
+        <w:jc w:val="both"/>
+      </w:pPr>
       <w:proofErr w:type="spellStart"/>
       <w:r>
         <w:t>Economundi</w:t>
@@ -615,6 +720,9 @@
       </w:r>
     </w:p>
     <w:p>
+      <w:pPr>
+        <w:jc w:val="both"/>
+      </w:pPr>
       <w:r>
         <w:t>O portal exibe índice das bolsas, câmbio</w:t>
       </w:r>
@@ -646,12 +754,16 @@
     <w:p>
       <w:pPr>
         <w:pStyle w:val="Ttulo2"/>
+        <w:jc w:val="both"/>
       </w:pPr>
       <w:r>
         <w:t>Entregas</w:t>
       </w:r>
     </w:p>
     <w:p>
+      <w:pPr>
+        <w:jc w:val="both"/>
+      </w:pPr>
       <w:r>
         <w:t>Entrega 1:</w:t>
       </w:r>
@@ -663,6 +775,7 @@
           <w:ilvl w:val="0"/>
           <w:numId w:val="5"/>
         </w:numPr>
+        <w:jc w:val="both"/>
       </w:pPr>
       <w:r>
         <w:t>Declaração de escopo do projeto;</w:t>
@@ -675,6 +788,7 @@
           <w:ilvl w:val="0"/>
           <w:numId w:val="5"/>
         </w:numPr>
+        <w:jc w:val="both"/>
       </w:pPr>
       <w:r>
         <w:t>Documento de especificação de requisitos;</w:t>
@@ -687,12 +801,16 @@
           <w:ilvl w:val="0"/>
           <w:numId w:val="5"/>
         </w:numPr>
+        <w:jc w:val="both"/>
       </w:pPr>
       <w:r>
         <w:t>Documento de plano de projeto;</w:t>
       </w:r>
     </w:p>
     <w:p>
+      <w:pPr>
+        <w:jc w:val="both"/>
+      </w:pPr>
       <w:r>
         <w:t>Entrega 2:</w:t>
       </w:r>
@@ -704,6 +822,7 @@
           <w:ilvl w:val="0"/>
           <w:numId w:val="6"/>
         </w:numPr>
+        <w:jc w:val="both"/>
       </w:pPr>
       <w:r>
         <w:t>Documento de análise de requisitos;</w:t>
@@ -716,6 +835,7 @@
           <w:ilvl w:val="0"/>
           <w:numId w:val="6"/>
         </w:numPr>
+        <w:jc w:val="both"/>
       </w:pPr>
       <w:r>
         <w:t>Código</w:t>
@@ -777,6 +897,7 @@
           <w:ilvl w:val="0"/>
           <w:numId w:val="6"/>
         </w:numPr>
+        <w:jc w:val="both"/>
       </w:pPr>
       <w:r>
         <w:t>Scripts SQL DDL e SQL DML do banc</w:t>
@@ -792,12 +913,16 @@
           <w:ilvl w:val="0"/>
           <w:numId w:val="6"/>
         </w:numPr>
+        <w:jc w:val="both"/>
       </w:pPr>
       <w:r>
         <w:t>Release 1;</w:t>
       </w:r>
     </w:p>
     <w:p>
+      <w:pPr>
+        <w:jc w:val="both"/>
+      </w:pPr>
       <w:r>
         <w:t>Entrega 3:</w:t>
       </w:r>
@@ -809,6 +934,7 @@
           <w:ilvl w:val="0"/>
           <w:numId w:val="7"/>
         </w:numPr>
+        <w:jc w:val="both"/>
       </w:pPr>
       <w:r>
         <w:t>Documento de Arquitetura e projeto do Sistema;</w:t>
@@ -821,6 +947,7 @@
           <w:ilvl w:val="0"/>
           <w:numId w:val="7"/>
         </w:numPr>
+        <w:jc w:val="both"/>
         <w:rPr>
           <w:lang w:val="en-US"/>
         </w:rPr>
@@ -879,6 +1006,7 @@
           <w:ilvl w:val="0"/>
           <w:numId w:val="7"/>
         </w:numPr>
+        <w:jc w:val="both"/>
       </w:pPr>
       <w:r>
         <w:t>Scripts SQL DDL e SQL DML do banc</w:t>
@@ -894,12 +1022,16 @@
           <w:ilvl w:val="0"/>
           <w:numId w:val="7"/>
         </w:numPr>
+        <w:jc w:val="both"/>
       </w:pPr>
       <w:r>
         <w:t>Release 2;</w:t>
       </w:r>
     </w:p>
     <w:p>
+      <w:pPr>
+        <w:jc w:val="both"/>
+      </w:pPr>
       <w:r>
         <w:t>Entrega 4:</w:t>
       </w:r>
@@ -911,6 +1043,7 @@
           <w:ilvl w:val="0"/>
           <w:numId w:val="8"/>
         </w:numPr>
+        <w:jc w:val="both"/>
       </w:pPr>
       <w:r>
         <w:t>Código-fonte;</w:t>
@@ -923,6 +1056,7 @@
           <w:ilvl w:val="0"/>
           <w:numId w:val="8"/>
         </w:numPr>
+        <w:jc w:val="both"/>
       </w:pPr>
       <w:r>
         <w:t>Scripts SQL DDL e SQL DML do banc</w:t>
@@ -938,6 +1072,7 @@
           <w:ilvl w:val="0"/>
           <w:numId w:val="8"/>
         </w:numPr>
+        <w:jc w:val="both"/>
       </w:pPr>
       <w:r>
         <w:t>Teste de Validação Automatizados;</w:t>
@@ -950,6 +1085,7 @@
           <w:ilvl w:val="0"/>
           <w:numId w:val="8"/>
         </w:numPr>
+        <w:jc w:val="both"/>
       </w:pPr>
       <w:r>
         <w:t>Release 3.</w:t>
@@ -957,6 +1093,7 @@
     </w:p>
     <w:p>
       <w:pPr>
+        <w:jc w:val="both"/>
         <w:rPr>
           <w:b/>
           <w:bCs/>
@@ -971,6 +1108,7 @@
     <w:p>
       <w:pPr>
         <w:pStyle w:val="Ttulo2"/>
+        <w:jc w:val="both"/>
       </w:pPr>
       <w:r>
         <w:lastRenderedPageBreak/>
@@ -978,6 +1116,9 @@
       </w:r>
     </w:p>
     <w:p>
+      <w:pPr>
+        <w:jc w:val="both"/>
+      </w:pPr>
       <w:r>
         <w:t xml:space="preserve">É obrigatório que o </w:t>
       </w:r>
@@ -1009,6 +1150,9 @@
       </w:r>
     </w:p>
     <w:p>
+      <w:pPr>
+        <w:jc w:val="both"/>
+      </w:pPr>
       <w:r>
         <w:t>A</w:t>
       </w:r>
@@ -1029,21 +1173,33 @@
       </w:r>
     </w:p>
     <w:p>
+      <w:pPr>
+        <w:jc w:val="both"/>
+      </w:pPr>
       <w:r>
         <w:t>Deve ser uma aplicação web;</w:t>
       </w:r>
     </w:p>
     <w:p>
+      <w:pPr>
+        <w:jc w:val="both"/>
+      </w:pPr>
       <w:r>
         <w:t>Data de início: 07 de fevereiro de 2019;</w:t>
       </w:r>
     </w:p>
     <w:p>
+      <w:pPr>
+        <w:jc w:val="both"/>
+      </w:pPr>
       <w:r>
         <w:t>Data de fim: 10 de novembro de 2019;</w:t>
       </w:r>
     </w:p>
     <w:p>
+      <w:pPr>
+        <w:jc w:val="both"/>
+      </w:pPr>
       <w:r>
         <w:t>Quatro</w:t>
       </w:r>
@@ -1055,11 +1211,17 @@
       </w:r>
     </w:p>
     <w:p>
+      <w:pPr>
+        <w:jc w:val="both"/>
+      </w:pPr>
       <w:r>
         <w:t>Time de desenvolvimento: 3 membros;</w:t>
       </w:r>
     </w:p>
     <w:p>
+      <w:pPr>
+        <w:jc w:val="both"/>
+      </w:pPr>
       <w:r>
         <w:t>Liderança técnica, acompanhamento e controle: Silvana Lima, Wellington e Júlio.</w:t>
       </w:r>
@@ -1067,6 +1229,7 @@
     <w:p>
       <w:pPr>
         <w:pStyle w:val="Ttulo2"/>
+        <w:jc w:val="both"/>
       </w:pPr>
       <w:r>
         <w:t>Dependê</w:t>
@@ -1076,6 +1239,9 @@
       </w:r>
     </w:p>
     <w:p>
+      <w:pPr>
+        <w:jc w:val="both"/>
+      </w:pPr>
       <w:r>
         <w:t>EconoMundi é um site dependente de terceiros, necessita consumir as APIs que esses disponibilizam para exibir notícias, cotações e ações da bolsa de valores</w:t>
       </w:r>
@@ -1084,6 +1250,9 @@
       </w:r>
     </w:p>
     <w:p>
+      <w:pPr>
+        <w:jc w:val="both"/>
+      </w:pPr>
       <w:r>
         <w:t>É dependente</w:t>
       </w:r>
@@ -1100,12 +1269,16 @@
     <w:p>
       <w:pPr>
         <w:pStyle w:val="Ttulo2"/>
+        <w:jc w:val="both"/>
       </w:pPr>
       <w:r>
         <w:t>Premissas</w:t>
       </w:r>
     </w:p>
     <w:p>
+      <w:pPr>
+        <w:jc w:val="both"/>
+      </w:pPr>
       <w:r>
         <w:t xml:space="preserve">Para o desenvolvimento do projeto, </w:t>
       </w:r>
@@ -1125,12 +1298,11 @@
     <w:p>
       <w:pPr>
         <w:pStyle w:val="Ttulo2"/>
+        <w:jc w:val="both"/>
       </w:pPr>
       <w:r>
         <w:t xml:space="preserve"> </w:t>
       </w:r>
-      <w:bookmarkStart w:id="0" w:name="_GoBack"/>
-      <w:bookmarkEnd w:id="0"/>
       <w:r>
         <w:t xml:space="preserve">Não </w:t>
       </w:r>
@@ -1139,6 +1311,9 @@
       </w:r>
     </w:p>
     <w:p>
+      <w:pPr>
+        <w:jc w:val="both"/>
+      </w:pPr>
       <w:r>
         <w:t>EconoMundi não fará investimentos, apenas simulações</w:t>
       </w:r>
@@ -1147,6 +1322,9 @@
       </w:r>
     </w:p>
     <w:p>
+      <w:pPr>
+        <w:jc w:val="both"/>
+      </w:pPr>
       <w:r>
         <w:t>N</w:t>
       </w:r>
@@ -1160,6 +1338,7 @@
     <w:p>
       <w:pPr>
         <w:pStyle w:val="Ttulo2"/>
+        <w:jc w:val="both"/>
       </w:pPr>
       <w:r>
         <w:t xml:space="preserve"> </w:t>
@@ -1170,6 +1349,7 @@
     </w:p>
     <w:p>
       <w:pPr>
+        <w:jc w:val="both"/>
         <w:rPr>
           <w:b/>
           <w:bCs/>
@@ -1188,6 +1368,7 @@
     <w:p>
       <w:pPr>
         <w:pStyle w:val="Ttulo1"/>
+        <w:jc w:val="both"/>
       </w:pPr>
       <w:r>
         <w:lastRenderedPageBreak/>
@@ -1196,6 +1377,7 @@
     </w:p>
     <w:p>
       <w:pPr>
+        <w:jc w:val="both"/>
         <w:rPr>
           <w:sz w:val="24"/>
           <w:szCs w:val="24"/>
@@ -1232,6 +1414,7 @@
           </w:tcPr>
           <w:p>
             <w:pPr>
+              <w:jc w:val="both"/>
               <w:rPr>
                 <w:sz w:val="24"/>
                 <w:szCs w:val="24"/>
@@ -1253,6 +1436,7 @@
           </w:tcPr>
           <w:p>
             <w:pPr>
+              <w:jc w:val="both"/>
               <w:rPr>
                 <w:sz w:val="24"/>
                 <w:szCs w:val="24"/>
@@ -1274,6 +1458,7 @@
           </w:tcPr>
           <w:p>
             <w:pPr>
+              <w:jc w:val="both"/>
               <w:rPr>
                 <w:sz w:val="24"/>
                 <w:szCs w:val="24"/>
@@ -1296,6 +1481,7 @@
           </w:tcPr>
           <w:p>
             <w:pPr>
+              <w:jc w:val="both"/>
               <w:rPr>
                 <w:sz w:val="24"/>
                 <w:szCs w:val="24"/>
@@ -1309,6 +1495,7 @@
           </w:tcPr>
           <w:p>
             <w:pPr>
+              <w:jc w:val="both"/>
               <w:rPr>
                 <w:sz w:val="24"/>
                 <w:szCs w:val="24"/>
@@ -1322,6 +1509,7 @@
           </w:tcPr>
           <w:p>
             <w:pPr>
+              <w:jc w:val="both"/>
               <w:rPr>
                 <w:sz w:val="24"/>
                 <w:szCs w:val="24"/>
@@ -1331,8 +1519,16 @@
         </w:tc>
       </w:tr>
     </w:tbl>
-    <w:p/>
-    <w:p/>
+    <w:p>
+      <w:pPr>
+        <w:jc w:val="both"/>
+      </w:pPr>
+    </w:p>
+    <w:p>
+      <w:pPr>
+        <w:jc w:val="both"/>
+      </w:pPr>
+    </w:p>
     <w:sectPr>
       <w:headerReference w:type="default" r:id="rId9"/>
       <w:pgSz w:w="11907" w:h="16839" w:code="9"/>
@@ -3380,6 +3576,7 @@
     <w:rsid w:val="00B42A3E"/>
     <w:rsid w:val="00D76615"/>
     <w:rsid w:val="00DA33B7"/>
+    <w:rsid w:val="00E525CC"/>
     <w:rsid w:val="00FF2490"/>
   </w:rsids>
   <m:mathPr>
@@ -4148,7 +4345,7 @@
 </file>
 
 <file path=customXml/itemProps2.xml><?xml version="1.0" encoding="utf-8"?>
-<ds:datastoreItem xmlns:ds="http://schemas.openxmlformats.org/officeDocument/2006/customXml" ds:itemID="{C170F5FE-8062-4C17-ADF0-E3FE874672D7}">
+<ds:datastoreItem xmlns:ds="http://schemas.openxmlformats.org/officeDocument/2006/customXml" ds:itemID="{DA11D4CC-E637-45C0-86F2-33989E7A5DC0}">
   <ds:schemaRefs>
     <ds:schemaRef ds:uri="http://schemas.openxmlformats.org/officeDocument/2006/bibliography"/>
   </ds:schemaRefs>

</xml_diff>

<commit_message>
Atualização do item 6 Entrega conforme atualização da Silvana
</commit_message>
<xml_diff>
--- a/docs/escopo/escopo.docx
+++ b/docs/escopo/escopo.docx
@@ -79,12 +79,7 @@
         <w:t>Contextualização</w:t>
       </w:r>
       <w:r>
-        <w:t xml:space="preserve"> e Problematiza</w:t>
-      </w:r>
-      <w:bookmarkStart w:id="0" w:name="_GoBack"/>
-      <w:bookmarkEnd w:id="0"/>
-      <w:r>
-        <w:t>ção</w:t>
+        <w:t xml:space="preserve"> e Problematização</w:t>
       </w:r>
     </w:p>
     <w:p>
@@ -762,93 +757,318 @@
     </w:p>
     <w:p>
       <w:pPr>
-        <w:jc w:val="both"/>
-      </w:pPr>
-      <w:r>
-        <w:t>Entrega 1:</w:t>
-      </w:r>
-    </w:p>
-    <w:p>
-      <w:pPr>
-        <w:pStyle w:val="PargrafodaLista"/>
-        <w:numPr>
-          <w:ilvl w:val="0"/>
-          <w:numId w:val="5"/>
-        </w:numPr>
-        <w:jc w:val="both"/>
-      </w:pPr>
-      <w:r>
-        <w:t>Declaração de escopo do projeto;</w:t>
-      </w:r>
-    </w:p>
-    <w:p>
-      <w:pPr>
-        <w:pStyle w:val="PargrafodaLista"/>
-        <w:numPr>
-          <w:ilvl w:val="0"/>
-          <w:numId w:val="5"/>
-        </w:numPr>
-        <w:jc w:val="both"/>
-      </w:pPr>
-      <w:r>
-        <w:t>Documento de especificação de requisitos;</w:t>
-      </w:r>
-    </w:p>
-    <w:p>
-      <w:pPr>
-        <w:pStyle w:val="PargrafodaLista"/>
-        <w:numPr>
-          <w:ilvl w:val="0"/>
-          <w:numId w:val="5"/>
-        </w:numPr>
-        <w:jc w:val="both"/>
-      </w:pPr>
-      <w:r>
-        <w:t>Documento de plano de projeto;</w:t>
-      </w:r>
-    </w:p>
-    <w:p>
-      <w:pPr>
-        <w:jc w:val="both"/>
-      </w:pPr>
-      <w:r>
-        <w:t>Entrega 2:</w:t>
-      </w:r>
-    </w:p>
-    <w:p>
-      <w:pPr>
-        <w:pStyle w:val="PargrafodaLista"/>
-        <w:numPr>
-          <w:ilvl w:val="0"/>
-          <w:numId w:val="6"/>
-        </w:numPr>
-        <w:jc w:val="both"/>
-      </w:pPr>
-      <w:r>
-        <w:t>Documento de análise de requisitos;</w:t>
-      </w:r>
-    </w:p>
-    <w:p>
-      <w:pPr>
-        <w:pStyle w:val="PargrafodaLista"/>
-        <w:numPr>
-          <w:ilvl w:val="0"/>
-          <w:numId w:val="6"/>
-        </w:numPr>
-        <w:jc w:val="both"/>
-      </w:pPr>
-      <w:r>
-        <w:t>Código</w:t>
-      </w:r>
-      <w:r>
-        <w:t>-</w:t>
-      </w:r>
-      <w:r>
-        <w:t>fonte de sistema (</w:t>
-      </w:r>
+        <w:spacing w:after="0"/>
+        <w:rPr>
+          <w:rFonts w:ascii="Helvetica" w:hAnsi="Helvetica" w:cs="Helvetica"/>
+          <w:color w:val="333366"/>
+        </w:rPr>
+      </w:pPr>
+      <w:r>
+        <w:t>Entrega 1</w:t>
+      </w:r>
+    </w:p>
+    <w:p>
+      <w:pPr>
+        <w:spacing w:after="0"/>
+        <w:ind w:left="720"/>
+        <w:rPr>
+          <w:rFonts w:ascii="Helvetica" w:hAnsi="Helvetica" w:cs="Helvetica"/>
+          <w:color w:val="333366"/>
+        </w:rPr>
+      </w:pPr>
+      <w:r>
+        <w:rPr>
+          <w:rFonts w:ascii="Symbol" w:hAnsi="Symbol" w:cs="Helvetica"/>
+        </w:rPr>
+        <w:t></w:t>
+      </w:r>
+      <w:r>
+        <w:t>      Declaração de Escopo do Projeto</w:t>
+      </w:r>
+    </w:p>
+    <w:p>
+      <w:pPr>
+        <w:spacing w:after="0"/>
+        <w:ind w:left="720"/>
+        <w:rPr>
+          <w:rFonts w:ascii="Helvetica" w:hAnsi="Helvetica" w:cs="Helvetica"/>
+          <w:color w:val="333366"/>
+        </w:rPr>
+      </w:pPr>
+      <w:r>
+        <w:rPr>
+          <w:rFonts w:ascii="Symbol" w:hAnsi="Symbol" w:cs="Helvetica"/>
+        </w:rPr>
+        <w:t></w:t>
+      </w:r>
+      <w:r>
+        <w:t>      Especificação de Requisitos</w:t>
+      </w:r>
+    </w:p>
+    <w:p>
+      <w:pPr>
+        <w:spacing w:after="0"/>
+        <w:ind w:left="720"/>
+        <w:rPr>
+          <w:rFonts w:ascii="Helvetica" w:hAnsi="Helvetica" w:cs="Helvetica"/>
+          <w:color w:val="333366"/>
+        </w:rPr>
+      </w:pPr>
+      <w:r>
+        <w:t xml:space="preserve">       </w:t>
+      </w:r>
+      <w:r>
+        <w:t>- </w:t>
+      </w:r>
+      <w:proofErr w:type="spellStart"/>
       <w:r>
         <w:rPr>
           <w:i/>
+          <w:iCs/>
+        </w:rPr>
+        <w:t>User</w:t>
+      </w:r>
+      <w:proofErr w:type="spellEnd"/>
+      <w:r>
+        <w:rPr>
+          <w:i/>
+          <w:iCs/>
+        </w:rPr>
+        <w:t xml:space="preserve"> Stories</w:t>
+      </w:r>
+    </w:p>
+    <w:p>
+      <w:pPr>
+        <w:spacing w:after="0"/>
+        <w:ind w:left="720"/>
+        <w:rPr>
+          <w:rFonts w:ascii="Helvetica" w:hAnsi="Helvetica" w:cs="Helvetica"/>
+          <w:color w:val="333366"/>
+        </w:rPr>
+      </w:pPr>
+      <w:r>
+        <w:t xml:space="preserve">       </w:t>
+      </w:r>
+      <w:r>
+        <w:t>- Requisitos Funcionais e Não-Funcionais</w:t>
+      </w:r>
+    </w:p>
+    <w:p>
+      <w:pPr>
+        <w:spacing w:after="0"/>
+        <w:ind w:left="720"/>
+        <w:rPr>
+          <w:rFonts w:ascii="Helvetica" w:hAnsi="Helvetica" w:cs="Helvetica"/>
+          <w:color w:val="333366"/>
+        </w:rPr>
+      </w:pPr>
+      <w:r>
+        <w:rPr>
+          <w:rFonts w:ascii="Symbol" w:hAnsi="Symbol" w:cs="Helvetica"/>
+        </w:rPr>
+        <w:t></w:t>
+      </w:r>
+      <w:r>
+        <w:t>      Análise de Requisitos</w:t>
+      </w:r>
+    </w:p>
+    <w:p>
+      <w:pPr>
+        <w:spacing w:after="0"/>
+        <w:ind w:left="720"/>
+        <w:rPr>
+          <w:rFonts w:ascii="Helvetica" w:hAnsi="Helvetica" w:cs="Helvetica"/>
+          <w:color w:val="333366"/>
+        </w:rPr>
+      </w:pPr>
+      <w:r>
+        <w:t xml:space="preserve">       </w:t>
+      </w:r>
+      <w:r>
+        <w:t>- Visão de Dados (Modelo de Entidade-Relacionamento - MER)</w:t>
+      </w:r>
+    </w:p>
+    <w:p>
+      <w:pPr>
+        <w:pStyle w:val="NormalWeb"/>
+        <w:shd w:val="clear" w:color="auto" w:fill="FFFFFF"/>
+        <w:spacing w:before="0" w:beforeAutospacing="0" w:after="0" w:afterAutospacing="0"/>
+        <w:ind w:left="1080"/>
+        <w:textAlignment w:val="baseline"/>
+        <w:rPr>
+          <w:rFonts w:ascii="Helvetica" w:hAnsi="Helvetica" w:cs="Helvetica"/>
+          <w:color w:val="333366"/>
+          <w:sz w:val="21"/>
+          <w:szCs w:val="21"/>
+        </w:rPr>
+      </w:pPr>
+      <w:r>
+        <w:rPr>
+          <w:rFonts w:ascii="Arial" w:hAnsi="Arial" w:cs="Arial"/>
+          <w:sz w:val="22"/>
+          <w:szCs w:val="22"/>
+        </w:rPr>
+        <w:t> </w:t>
+      </w:r>
+    </w:p>
+    <w:p>
+      <w:pPr>
+        <w:spacing w:after="0"/>
+        <w:rPr>
+          <w:rFonts w:ascii="Helvetica" w:hAnsi="Helvetica" w:cs="Helvetica"/>
+          <w:color w:val="333366"/>
+        </w:rPr>
+      </w:pPr>
+      <w:r>
+        <w:t>Entrega 2</w:t>
+      </w:r>
+    </w:p>
+    <w:p>
+      <w:pPr>
+        <w:spacing w:after="0"/>
+        <w:ind w:left="720"/>
+        <w:rPr>
+          <w:rFonts w:ascii="Helvetica" w:hAnsi="Helvetica" w:cs="Helvetica"/>
+          <w:color w:val="333366"/>
+        </w:rPr>
+      </w:pPr>
+      <w:r>
+        <w:rPr>
+          <w:rFonts w:ascii="Symbol" w:hAnsi="Symbol" w:cs="Helvetica"/>
+        </w:rPr>
+        <w:t></w:t>
+      </w:r>
+      <w:r>
+        <w:t>       Correção/Revisão da Entrega Anterior</w:t>
+      </w:r>
+    </w:p>
+    <w:p>
+      <w:pPr>
+        <w:spacing w:after="0"/>
+        <w:ind w:left="720"/>
+        <w:rPr>
+          <w:rFonts w:ascii="Helvetica" w:hAnsi="Helvetica" w:cs="Helvetica"/>
+          <w:color w:val="333366"/>
+        </w:rPr>
+      </w:pPr>
+      <w:r>
+        <w:rPr>
+          <w:rFonts w:ascii="Symbol" w:hAnsi="Symbol" w:cs="Helvetica"/>
+        </w:rPr>
+        <w:t></w:t>
+      </w:r>
+      <w:r>
+        <w:t>       Plano de Projeto</w:t>
+      </w:r>
+    </w:p>
+    <w:p>
+      <w:pPr>
+        <w:spacing w:after="0"/>
+        <w:ind w:left="720"/>
+        <w:rPr>
+          <w:rFonts w:ascii="Helvetica" w:hAnsi="Helvetica" w:cs="Helvetica"/>
+          <w:color w:val="333366"/>
+        </w:rPr>
+      </w:pPr>
+      <w:r>
+        <w:rPr>
+          <w:rFonts w:ascii="Symbol" w:hAnsi="Symbol" w:cs="Helvetica"/>
+        </w:rPr>
+        <w:t></w:t>
+      </w:r>
+      <w:r>
+        <w:t>       Análise de Requisitos</w:t>
+      </w:r>
+    </w:p>
+    <w:p>
+      <w:pPr>
+        <w:spacing w:after="0"/>
+        <w:ind w:left="720"/>
+        <w:rPr>
+          <w:rFonts w:ascii="Helvetica" w:hAnsi="Helvetica" w:cs="Helvetica"/>
+          <w:color w:val="333366"/>
+        </w:rPr>
+      </w:pPr>
+      <w:r>
+        <w:t xml:space="preserve">         </w:t>
+      </w:r>
+      <w:r>
+        <w:t>- Visão de Função </w:t>
+      </w:r>
+    </w:p>
+    <w:p>
+      <w:pPr>
+        <w:spacing w:after="0"/>
+        <w:ind w:left="720"/>
+        <w:rPr>
+          <w:rFonts w:ascii="Helvetica" w:hAnsi="Helvetica" w:cs="Helvetica"/>
+          <w:color w:val="333366"/>
+        </w:rPr>
+      </w:pPr>
+      <w:r>
+        <w:t xml:space="preserve">         </w:t>
+      </w:r>
+      <w:r>
+        <w:t>- Visão de Comportamento</w:t>
+      </w:r>
+    </w:p>
+    <w:p>
+      <w:pPr>
+        <w:spacing w:after="0"/>
+        <w:ind w:left="720"/>
+        <w:rPr>
+          <w:rFonts w:ascii="Helvetica" w:hAnsi="Helvetica" w:cs="Helvetica"/>
+          <w:color w:val="333366"/>
+        </w:rPr>
+      </w:pPr>
+      <w:r>
+        <w:t xml:space="preserve">         </w:t>
+      </w:r>
+      <w:r>
+        <w:t>- Visão de Interação com Usuário</w:t>
+      </w:r>
+    </w:p>
+    <w:p>
+      <w:pPr>
+        <w:spacing w:after="0"/>
+        <w:ind w:left="720"/>
+        <w:rPr>
+          <w:rFonts w:ascii="Helvetica" w:hAnsi="Helvetica" w:cs="Helvetica"/>
+          <w:color w:val="333366"/>
+        </w:rPr>
+      </w:pPr>
+      <w:r>
+        <w:rPr>
+          <w:rFonts w:ascii="Symbol" w:hAnsi="Symbol" w:cs="Helvetica"/>
+        </w:rPr>
+        <w:t></w:t>
+      </w:r>
+      <w:r>
+        <w:t>      Scripts SQL DDL e SQL DML do Banco de Dados</w:t>
+      </w:r>
+    </w:p>
+    <w:p>
+      <w:pPr>
+        <w:spacing w:after="0"/>
+        <w:ind w:left="720"/>
+        <w:rPr>
+          <w:rFonts w:ascii="Helvetica" w:hAnsi="Helvetica" w:cs="Helvetica"/>
+          <w:color w:val="333366"/>
+        </w:rPr>
+      </w:pPr>
+      <w:r>
+        <w:rPr>
+          <w:rFonts w:ascii="Symbol" w:hAnsi="Symbol" w:cs="Helvetica"/>
+        </w:rPr>
+        <w:t></w:t>
+      </w:r>
+      <w:r>
+        <w:t>      Código-fonte do Sistema (</w:t>
+      </w:r>
+      <w:r>
+        <w:rPr>
+          <w:i/>
+          <w:iCs/>
         </w:rPr>
         <w:t xml:space="preserve">Front </w:t>
       </w:r>
@@ -856,253 +1076,326 @@
       <w:r>
         <w:rPr>
           <w:i/>
-        </w:rPr>
-        <w:t>E</w:t>
-      </w:r>
+          <w:iCs/>
+        </w:rPr>
+        <w:t>End</w:t>
+      </w:r>
+      <w:proofErr w:type="spellEnd"/>
       <w:r>
         <w:rPr>
           <w:i/>
-        </w:rPr>
-        <w:t>nd</w:t>
+          <w:iCs/>
+        </w:rPr>
+        <w:t xml:space="preserve">/Back </w:t>
+      </w:r>
+      <w:proofErr w:type="spellStart"/>
+      <w:r>
+        <w:rPr>
+          <w:i/>
+          <w:iCs/>
+        </w:rPr>
+        <w:t>End</w:t>
       </w:r>
       <w:proofErr w:type="spellEnd"/>
       <w:r>
+        <w:t>)</w:t>
+      </w:r>
+    </w:p>
+    <w:p>
+      <w:pPr>
+        <w:spacing w:after="0"/>
+        <w:ind w:left="720"/>
+        <w:rPr>
+          <w:rFonts w:ascii="Helvetica" w:hAnsi="Helvetica" w:cs="Helvetica"/>
+          <w:color w:val="333366"/>
+        </w:rPr>
+      </w:pPr>
+      <w:r>
+        <w:rPr>
+          <w:rFonts w:ascii="Symbol" w:hAnsi="Symbol" w:cs="Helvetica"/>
+        </w:rPr>
+        <w:t></w:t>
+      </w:r>
+      <w:r>
+        <w:t>      Release 1.</w:t>
+      </w:r>
+    </w:p>
+    <w:p>
+      <w:pPr>
+        <w:pStyle w:val="NormalWeb"/>
+        <w:shd w:val="clear" w:color="auto" w:fill="FFFFFF"/>
+        <w:spacing w:before="0" w:beforeAutospacing="0" w:after="0" w:afterAutospacing="0"/>
+        <w:ind w:left="360"/>
+        <w:textAlignment w:val="baseline"/>
+        <w:rPr>
+          <w:rFonts w:ascii="Helvetica" w:hAnsi="Helvetica" w:cs="Helvetica"/>
+          <w:color w:val="333366"/>
+          <w:sz w:val="18"/>
+          <w:szCs w:val="18"/>
+        </w:rPr>
+      </w:pPr>
+      <w:r>
+        <w:rPr>
+          <w:rFonts w:ascii="Arial" w:hAnsi="Arial" w:cs="Arial"/>
+          <w:sz w:val="18"/>
+          <w:szCs w:val="18"/>
+        </w:rPr>
+        <w:t> </w:t>
+      </w:r>
+    </w:p>
+    <w:p>
+      <w:pPr>
+        <w:spacing w:after="0"/>
+        <w:rPr>
+          <w:rFonts w:ascii="Helvetica" w:hAnsi="Helvetica" w:cs="Helvetica"/>
+          <w:color w:val="333366"/>
+        </w:rPr>
+      </w:pPr>
+      <w:r>
+        <w:t>Entrega 3</w:t>
+      </w:r>
+    </w:p>
+    <w:p>
+      <w:pPr>
+        <w:spacing w:after="0"/>
+        <w:ind w:left="720"/>
+        <w:rPr>
+          <w:rFonts w:ascii="Helvetica" w:hAnsi="Helvetica" w:cs="Helvetica"/>
+          <w:color w:val="333366"/>
+        </w:rPr>
+      </w:pPr>
+      <w:r>
+        <w:rPr>
+          <w:rFonts w:ascii="Symbol" w:hAnsi="Symbol" w:cs="Helvetica"/>
+        </w:rPr>
+        <w:t></w:t>
+      </w:r>
+      <w:r>
+        <w:t>      Correção/Revisão da Entrega Anterior</w:t>
+      </w:r>
+    </w:p>
+    <w:p>
+      <w:pPr>
+        <w:spacing w:after="0"/>
+        <w:ind w:left="720"/>
+        <w:rPr>
+          <w:rFonts w:ascii="Helvetica" w:hAnsi="Helvetica" w:cs="Helvetica"/>
+          <w:color w:val="333366"/>
+        </w:rPr>
+      </w:pPr>
+      <w:r>
+        <w:rPr>
+          <w:rFonts w:ascii="Symbol" w:hAnsi="Symbol" w:cs="Helvetica"/>
+        </w:rPr>
+        <w:t></w:t>
+      </w:r>
+      <w:r>
+        <w:t>      Arquitetura e Projeto do Sistema (vamos detalhar no 2º Semestre)</w:t>
+      </w:r>
+    </w:p>
+    <w:p>
+      <w:pPr>
+        <w:spacing w:after="0"/>
+        <w:ind w:left="720"/>
+        <w:rPr>
+          <w:rFonts w:ascii="Helvetica" w:hAnsi="Helvetica" w:cs="Helvetica"/>
+          <w:color w:val="333366"/>
+          <w:lang w:val="en-US"/>
+        </w:rPr>
+      </w:pPr>
+      <w:r>
+        <w:rPr>
+          <w:rFonts w:ascii="Symbol" w:hAnsi="Symbol" w:cs="Helvetica"/>
+        </w:rPr>
+        <w:t></w:t>
+      </w:r>
+      <w:r>
+        <w:rPr>
+          <w:lang w:val="en-US"/>
+        </w:rPr>
+        <w:t>      Código-</w:t>
+      </w:r>
+      <w:proofErr w:type="spellStart"/>
+      <w:r>
+        <w:rPr>
+          <w:lang w:val="en-US"/>
+        </w:rPr>
+        <w:t>fonte</w:t>
+      </w:r>
+      <w:proofErr w:type="spellEnd"/>
+      <w:r>
+        <w:rPr>
+          <w:lang w:val="en-US"/>
+        </w:rPr>
+        <w:t xml:space="preserve"> (</w:t>
+      </w:r>
+      <w:r>
         <w:rPr>
           <w:i/>
-        </w:rPr>
-        <w:t xml:space="preserve">/Back </w:t>
+          <w:iCs/>
+          <w:lang w:val="en-US"/>
+        </w:rPr>
+        <w:t>Front End/Back End</w:t>
+      </w:r>
+      <w:r>
+        <w:rPr>
+          <w:lang w:val="en-US"/>
+        </w:rPr>
+        <w:t>)</w:t>
+      </w:r>
+    </w:p>
+    <w:p>
+      <w:pPr>
+        <w:spacing w:after="0"/>
+        <w:ind w:left="720"/>
+        <w:rPr>
+          <w:rFonts w:ascii="Helvetica" w:hAnsi="Helvetica" w:cs="Helvetica"/>
+          <w:color w:val="333366"/>
+        </w:rPr>
+      </w:pPr>
+      <w:r>
+        <w:rPr>
+          <w:rFonts w:ascii="Symbol" w:hAnsi="Symbol" w:cs="Helvetica"/>
+        </w:rPr>
+        <w:t></w:t>
+      </w:r>
+      <w:r>
+        <w:t>      Release 2.</w:t>
+      </w:r>
+      <w:bookmarkStart w:id="0" w:name="_GoBack"/>
+      <w:bookmarkEnd w:id="0"/>
+    </w:p>
+    <w:p>
+      <w:pPr>
+        <w:spacing w:after="0"/>
+        <w:ind w:left="720"/>
+        <w:rPr>
+          <w:rFonts w:ascii="Helvetica" w:hAnsi="Helvetica" w:cs="Helvetica"/>
+          <w:color w:val="333366"/>
+        </w:rPr>
+      </w:pPr>
+      <w:r>
+        <w:t> </w:t>
+      </w:r>
+    </w:p>
+    <w:p>
+      <w:pPr>
+        <w:spacing w:after="0"/>
+        <w:rPr>
+          <w:rFonts w:ascii="Helvetica" w:hAnsi="Helvetica" w:cs="Helvetica"/>
+          <w:color w:val="333366"/>
+        </w:rPr>
+      </w:pPr>
+      <w:r>
+        <w:t>Entrega 4</w:t>
+      </w:r>
+    </w:p>
+    <w:p>
+      <w:pPr>
+        <w:spacing w:after="0"/>
+        <w:ind w:left="720"/>
+        <w:rPr>
+          <w:rFonts w:ascii="Helvetica" w:hAnsi="Helvetica" w:cs="Helvetica"/>
+          <w:color w:val="333366"/>
+        </w:rPr>
+      </w:pPr>
+      <w:r>
+        <w:rPr>
+          <w:rFonts w:ascii="Symbol" w:hAnsi="Symbol" w:cs="Helvetica"/>
+        </w:rPr>
+        <w:t></w:t>
+      </w:r>
+      <w:r>
+        <w:t>      Correção/Revisão da Entrega Anterior</w:t>
+      </w:r>
+    </w:p>
+    <w:p>
+      <w:pPr>
+        <w:spacing w:after="0"/>
+        <w:ind w:left="720"/>
+        <w:rPr>
+          <w:rFonts w:ascii="Helvetica" w:hAnsi="Helvetica" w:cs="Helvetica"/>
+          <w:color w:val="333366"/>
+          <w:lang w:val="en-US"/>
+        </w:rPr>
+      </w:pPr>
+      <w:r>
+        <w:rPr>
+          <w:rFonts w:ascii="Symbol" w:hAnsi="Symbol" w:cs="Helvetica"/>
+        </w:rPr>
+        <w:t></w:t>
+      </w:r>
+      <w:r>
+        <w:rPr>
+          <w:lang w:val="en-US"/>
+        </w:rPr>
+        <w:t>      Código-</w:t>
       </w:r>
       <w:proofErr w:type="spellStart"/>
       <w:r>
         <w:rPr>
+          <w:lang w:val="en-US"/>
+        </w:rPr>
+        <w:t>fonte</w:t>
+      </w:r>
+      <w:proofErr w:type="spellEnd"/>
+      <w:r>
+        <w:rPr>
+          <w:lang w:val="en-US"/>
+        </w:rPr>
+        <w:t xml:space="preserve"> (</w:t>
+      </w:r>
+      <w:r>
+        <w:rPr>
           <w:i/>
-        </w:rPr>
-        <w:t>End</w:t>
-      </w:r>
-      <w:proofErr w:type="spellEnd"/>
-      <w:r>
-        <w:rPr>
-          <w:i/>
+          <w:iCs/>
+          <w:lang w:val="en-US"/>
+        </w:rPr>
+        <w:t>Front End/Back End</w:t>
+      </w:r>
+      <w:r>
+        <w:rPr>
+          <w:lang w:val="en-US"/>
         </w:rPr>
         <w:t>)</w:t>
       </w:r>
-      <w:r>
-        <w:t>;</w:t>
-      </w:r>
-    </w:p>
-    <w:p>
-      <w:pPr>
-        <w:pStyle w:val="PargrafodaLista"/>
-        <w:numPr>
-          <w:ilvl w:val="0"/>
-          <w:numId w:val="6"/>
-        </w:numPr>
-        <w:jc w:val="both"/>
-      </w:pPr>
-      <w:r>
-        <w:t>Scripts SQL DDL e SQL DML do banc</w:t>
-      </w:r>
-      <w:r>
-        <w:t>o de dados;</w:t>
-      </w:r>
-    </w:p>
-    <w:p>
-      <w:pPr>
-        <w:pStyle w:val="PargrafodaLista"/>
-        <w:numPr>
-          <w:ilvl w:val="0"/>
-          <w:numId w:val="6"/>
-        </w:numPr>
-        <w:jc w:val="both"/>
-      </w:pPr>
-      <w:r>
-        <w:t>Release 1;</w:t>
-      </w:r>
-    </w:p>
-    <w:p>
-      <w:pPr>
-        <w:jc w:val="both"/>
-      </w:pPr>
-      <w:r>
-        <w:t>Entrega 3:</w:t>
-      </w:r>
-    </w:p>
-    <w:p>
-      <w:pPr>
-        <w:pStyle w:val="PargrafodaLista"/>
-        <w:numPr>
-          <w:ilvl w:val="0"/>
-          <w:numId w:val="7"/>
-        </w:numPr>
-        <w:jc w:val="both"/>
-      </w:pPr>
-      <w:r>
-        <w:t>Documento de Arquitetura e projeto do Sistema;</w:t>
-      </w:r>
-    </w:p>
-    <w:p>
-      <w:pPr>
-        <w:pStyle w:val="PargrafodaLista"/>
-        <w:numPr>
-          <w:ilvl w:val="0"/>
-          <w:numId w:val="7"/>
-        </w:numPr>
-        <w:jc w:val="both"/>
-        <w:rPr>
-          <w:lang w:val="en-US"/>
-        </w:rPr>
-      </w:pPr>
-      <w:r>
-        <w:rPr>
-          <w:lang w:val="en-US"/>
-        </w:rPr>
-        <w:t>Có</w:t>
-      </w:r>
-      <w:r>
-        <w:rPr>
-          <w:lang w:val="en-US"/>
-        </w:rPr>
-        <w:t>digo-</w:t>
-      </w:r>
-      <w:proofErr w:type="spellStart"/>
-      <w:r>
-        <w:rPr>
-          <w:lang w:val="en-US"/>
-        </w:rPr>
-        <w:t>fonte</w:t>
-      </w:r>
-      <w:proofErr w:type="spellEnd"/>
-      <w:r>
-        <w:rPr>
-          <w:lang w:val="en-US"/>
-        </w:rPr>
-        <w:t xml:space="preserve"> (</w:t>
-      </w:r>
-      <w:r>
-        <w:rPr>
-          <w:i/>
-          <w:lang w:val="en-US"/>
-        </w:rPr>
-        <w:t>Front End/Ba</w:t>
-      </w:r>
-      <w:r>
-        <w:rPr>
-          <w:i/>
-          <w:lang w:val="en-US"/>
-        </w:rPr>
-        <w:t>ck End</w:t>
-      </w:r>
-      <w:r>
-        <w:rPr>
-          <w:lang w:val="en-US"/>
-        </w:rPr>
-        <w:t>);</w:t>
-      </w:r>
-    </w:p>
-    <w:p>
-      <w:pPr>
-        <w:pStyle w:val="PargrafodaLista"/>
-        <w:numPr>
-          <w:ilvl w:val="0"/>
-          <w:numId w:val="7"/>
-        </w:numPr>
-        <w:jc w:val="both"/>
-      </w:pPr>
-      <w:r>
-        <w:t>Scripts SQL DDL e SQL DML do banc</w:t>
-      </w:r>
-      <w:r>
-        <w:t>o de dados;</w:t>
-      </w:r>
-    </w:p>
-    <w:p>
-      <w:pPr>
-        <w:pStyle w:val="PargrafodaLista"/>
-        <w:numPr>
-          <w:ilvl w:val="0"/>
-          <w:numId w:val="7"/>
-        </w:numPr>
-        <w:jc w:val="both"/>
-      </w:pPr>
-      <w:r>
-        <w:t>Release 2;</w:t>
-      </w:r>
-    </w:p>
-    <w:p>
-      <w:pPr>
-        <w:jc w:val="both"/>
-      </w:pPr>
-      <w:r>
-        <w:t>Entrega 4:</w:t>
-      </w:r>
-    </w:p>
-    <w:p>
-      <w:pPr>
-        <w:pStyle w:val="PargrafodaLista"/>
-        <w:numPr>
-          <w:ilvl w:val="0"/>
-          <w:numId w:val="8"/>
-        </w:numPr>
-        <w:jc w:val="both"/>
-      </w:pPr>
-      <w:r>
-        <w:t>Código-fonte;</w:t>
-      </w:r>
-    </w:p>
-    <w:p>
-      <w:pPr>
-        <w:pStyle w:val="PargrafodaLista"/>
-        <w:numPr>
-          <w:ilvl w:val="0"/>
-          <w:numId w:val="8"/>
-        </w:numPr>
-        <w:jc w:val="both"/>
-      </w:pPr>
-      <w:r>
-        <w:t>Scripts SQL DDL e SQL DML do banc</w:t>
-      </w:r>
-      <w:r>
-        <w:t>o de dados;</w:t>
-      </w:r>
-    </w:p>
-    <w:p>
-      <w:pPr>
-        <w:pStyle w:val="PargrafodaLista"/>
-        <w:numPr>
-          <w:ilvl w:val="0"/>
-          <w:numId w:val="8"/>
-        </w:numPr>
-        <w:jc w:val="both"/>
-      </w:pPr>
-      <w:r>
-        <w:t>Teste de Validação Automatizados;</w:t>
-      </w:r>
-    </w:p>
-    <w:p>
-      <w:pPr>
-        <w:pStyle w:val="PargrafodaLista"/>
-        <w:numPr>
-          <w:ilvl w:val="0"/>
-          <w:numId w:val="8"/>
-        </w:numPr>
-        <w:jc w:val="both"/>
-      </w:pPr>
-      <w:r>
-        <w:t>Release 3.</w:t>
-      </w:r>
-    </w:p>
-    <w:p>
-      <w:pPr>
-        <w:jc w:val="both"/>
-        <w:rPr>
-          <w:b/>
-          <w:bCs/>
-          <w:color w:val="5B9BD5" w:themeColor="accent1"/>
-          <w:sz w:val="24"/>
-        </w:rPr>
-      </w:pPr>
-      <w:r>
-        <w:br w:type="page"/>
+    </w:p>
+    <w:p>
+      <w:pPr>
+        <w:spacing w:after="0"/>
+        <w:ind w:left="720"/>
+        <w:rPr>
+          <w:rFonts w:ascii="Helvetica" w:hAnsi="Helvetica" w:cs="Helvetica"/>
+          <w:color w:val="333366"/>
+        </w:rPr>
+      </w:pPr>
+      <w:r>
+        <w:rPr>
+          <w:rFonts w:ascii="Symbol" w:hAnsi="Symbol" w:cs="Helvetica"/>
+        </w:rPr>
+        <w:t></w:t>
+      </w:r>
+      <w:r>
+        <w:t>      Testes de Validação Automatizados</w:t>
+      </w:r>
+    </w:p>
+    <w:p>
+      <w:pPr>
+        <w:spacing w:after="0"/>
+        <w:ind w:left="720"/>
+        <w:rPr>
+          <w:rFonts w:ascii="Helvetica" w:hAnsi="Helvetica" w:cs="Helvetica"/>
+          <w:color w:val="333366"/>
+        </w:rPr>
+      </w:pPr>
+      <w:r>
+        <w:rPr>
+          <w:rFonts w:ascii="Symbol" w:hAnsi="Symbol" w:cs="Helvetica"/>
+        </w:rPr>
+        <w:t></w:t>
+      </w:r>
+      <w:r>
+        <w:t>      Release 3.</w:t>
       </w:r>
     </w:p>
     <w:p>
@@ -3447,6 +3740,23 @@
       <w:contextualSpacing/>
     </w:pPr>
   </w:style>
+  <w:style w:type="paragraph" w:styleId="NormalWeb">
+    <w:name w:val="Normal (Web)"/>
+    <w:basedOn w:val="Normal"/>
+    <w:uiPriority w:val="99"/>
+    <w:semiHidden/>
+    <w:unhideWhenUsed/>
+    <w:rsid w:val="00B87F53"/>
+    <w:pPr>
+      <w:spacing w:before="100" w:beforeAutospacing="1" w:after="100" w:afterAutospacing="1" w:line="240" w:lineRule="auto"/>
+    </w:pPr>
+    <w:rPr>
+      <w:rFonts w:ascii="Times New Roman" w:eastAsia="Times New Roman" w:hAnsi="Times New Roman" w:cs="Times New Roman"/>
+      <w:color w:val="auto"/>
+      <w:sz w:val="24"/>
+      <w:szCs w:val="24"/>
+    </w:rPr>
+  </w:style>
 </w:styles>
 </file>
 
@@ -3497,14 +3807,14 @@
     <w:charset w:val="00"/>
     <w:family w:val="roman"/>
     <w:pitch w:val="variable"/>
-    <w:sig w:usb0="E0002EFF" w:usb1="C000785B" w:usb2="00000009" w:usb3="00000000" w:csb0="000001FF" w:csb1="00000000"/>
+    <w:sig w:usb0="E0002AFF" w:usb1="C0007841" w:usb2="00000009" w:usb3="00000000" w:csb0="000001FF" w:csb1="00000000"/>
   </w:font>
   <w:font w:name="Courier New">
     <w:panose1 w:val="02070309020205020404"/>
     <w:charset w:val="00"/>
     <w:family w:val="modern"/>
     <w:pitch w:val="fixed"/>
-    <w:sig w:usb0="E0002EFF" w:usb1="C0007843" w:usb2="00000009" w:usb3="00000000" w:csb0="000001FF" w:csb1="00000000"/>
+    <w:sig w:usb0="E0002AFF" w:usb1="C0007843" w:usb2="00000009" w:usb3="00000000" w:csb0="000001FF" w:csb1="00000000"/>
   </w:font>
   <w:font w:name="Wingdings">
     <w:panose1 w:val="05000000000000000000"/>
@@ -3518,28 +3828,35 @@
     <w:charset w:val="00"/>
     <w:family w:val="swiss"/>
     <w:pitch w:val="variable"/>
-    <w:sig w:usb0="E0002EFF" w:usb1="C000785B" w:usb2="00000009" w:usb3="00000000" w:csb0="000001FF" w:csb1="00000000"/>
+    <w:sig w:usb0="E0002AFF" w:usb1="C0007843" w:usb2="00000009" w:usb3="00000000" w:csb0="000001FF" w:csb1="00000000"/>
   </w:font>
   <w:font w:name="Arial Black">
     <w:panose1 w:val="020B0A04020102020204"/>
     <w:charset w:val="00"/>
     <w:family w:val="swiss"/>
     <w:pitch w:val="variable"/>
-    <w:sig w:usb0="A00002AF" w:usb1="400078FB" w:usb2="00000000" w:usb3="00000000" w:csb0="0000009F" w:csb1="00000000"/>
+    <w:sig w:usb0="00000287" w:usb1="00000000" w:usb2="00000000" w:usb3="00000000" w:csb0="0000009F" w:csb1="00000000"/>
+  </w:font>
+  <w:font w:name="Helvetica">
+    <w:panose1 w:val="020B0604020202020204"/>
+    <w:charset w:val="00"/>
+    <w:family w:val="swiss"/>
+    <w:pitch w:val="variable"/>
+    <w:sig w:usb0="E0002AFF" w:usb1="C0007843" w:usb2="00000009" w:usb3="00000000" w:csb0="000001FF" w:csb1="00000000"/>
   </w:font>
   <w:font w:name="Calibri">
     <w:panose1 w:val="020F0502020204030204"/>
     <w:charset w:val="00"/>
     <w:family w:val="swiss"/>
     <w:pitch w:val="variable"/>
-    <w:sig w:usb0="E0002EFF" w:usb1="C000247B" w:usb2="00000009" w:usb3="00000000" w:csb0="000001FF" w:csb1="00000000"/>
+    <w:sig w:usb0="E00002FF" w:usb1="4000ACFF" w:usb2="00000001" w:usb3="00000000" w:csb0="0000019F" w:csb1="00000000"/>
   </w:font>
   <w:font w:name="Calibri Light">
     <w:panose1 w:val="020F0302020204030204"/>
     <w:charset w:val="00"/>
     <w:family w:val="swiss"/>
     <w:pitch w:val="variable"/>
-    <w:sig w:usb0="E0002AFF" w:usb1="C000247B" w:usb2="00000009" w:usb3="00000000" w:csb0="000001FF" w:csb1="00000000"/>
+    <w:sig w:usb0="A00002EF" w:usb1="4000207B" w:usb2="00000000" w:usb3="00000000" w:csb0="0000019F" w:csb1="00000000"/>
   </w:font>
 </w:fonts>
 </file>
@@ -3562,6 +3879,7 @@
   <w:rsids>
     <w:rsidRoot w:val="003C1E1D"/>
     <w:rsid w:val="00175C27"/>
+    <w:rsid w:val="00280774"/>
     <w:rsid w:val="002A7B23"/>
     <w:rsid w:val="003C1E1D"/>
     <w:rsid w:val="004B4791"/>
@@ -4345,7 +4663,7 @@
 </file>
 
 <file path=customXml/itemProps2.xml><?xml version="1.0" encoding="utf-8"?>
-<ds:datastoreItem xmlns:ds="http://schemas.openxmlformats.org/officeDocument/2006/customXml" ds:itemID="{DA11D4CC-E637-45C0-86F2-33989E7A5DC0}">
+<ds:datastoreItem xmlns:ds="http://schemas.openxmlformats.org/officeDocument/2006/customXml" ds:itemID="{28289B74-A896-4051-8351-E58ECFCF6996}">
   <ds:schemaRefs>
     <ds:schemaRef ds:uri="http://schemas.openxmlformats.org/officeDocument/2006/bibliography"/>
   </ds:schemaRefs>

</xml_diff>

<commit_message>
Adição das APIs no escopo, como solicitado na última aula.
</commit_message>
<xml_diff>
--- a/docs/escopo/escopo.docx
+++ b/docs/escopo/escopo.docx
@@ -5,6 +5,7 @@
     <w:p>
       <w:pPr>
         <w:pStyle w:val="Ttulo"/>
+        <w:jc w:val="both"/>
       </w:pPr>
       <w:r>
         <w:t>P</w:t>
@@ -22,6 +23,7 @@
     <w:p>
       <w:pPr>
         <w:pStyle w:val="Ttulo"/>
+        <w:jc w:val="both"/>
       </w:pPr>
       <w:r>
         <w:t xml:space="preserve">DECLARAÇÃO DE </w:t>
@@ -54,6 +56,7 @@
         <w:p>
           <w:pPr>
             <w:pStyle w:val="Subttulo"/>
+            <w:jc w:val="both"/>
           </w:pPr>
           <w:r>
             <w:t>28/02/2019</w:t>
@@ -81,6 +84,8 @@
       <w:r>
         <w:t xml:space="preserve"> e Problematização</w:t>
       </w:r>
+      <w:bookmarkStart w:id="0" w:name="_GoBack"/>
+      <w:bookmarkEnd w:id="0"/>
     </w:p>
     <w:p>
       <w:pPr>
@@ -758,6 +763,7 @@
     <w:p>
       <w:pPr>
         <w:spacing w:after="0"/>
+        <w:jc w:val="both"/>
         <w:rPr>
           <w:rFonts w:ascii="Helvetica" w:hAnsi="Helvetica" w:cs="Helvetica"/>
           <w:color w:val="333366"/>
@@ -771,6 +777,7 @@
       <w:pPr>
         <w:spacing w:after="0"/>
         <w:ind w:left="720"/>
+        <w:jc w:val="both"/>
         <w:rPr>
           <w:rFonts w:ascii="Helvetica" w:hAnsi="Helvetica" w:cs="Helvetica"/>
           <w:color w:val="333366"/>
@@ -790,6 +797,7 @@
       <w:pPr>
         <w:spacing w:after="0"/>
         <w:ind w:left="720"/>
+        <w:jc w:val="both"/>
         <w:rPr>
           <w:rFonts w:ascii="Helvetica" w:hAnsi="Helvetica" w:cs="Helvetica"/>
           <w:color w:val="333366"/>
@@ -809,6 +817,7 @@
       <w:pPr>
         <w:spacing w:after="0"/>
         <w:ind w:left="720"/>
+        <w:jc w:val="both"/>
         <w:rPr>
           <w:rFonts w:ascii="Helvetica" w:hAnsi="Helvetica" w:cs="Helvetica"/>
           <w:color w:val="333366"/>
@@ -841,6 +850,7 @@
       <w:pPr>
         <w:spacing w:after="0"/>
         <w:ind w:left="720"/>
+        <w:jc w:val="both"/>
         <w:rPr>
           <w:rFonts w:ascii="Helvetica" w:hAnsi="Helvetica" w:cs="Helvetica"/>
           <w:color w:val="333366"/>
@@ -857,6 +867,7 @@
       <w:pPr>
         <w:spacing w:after="0"/>
         <w:ind w:left="720"/>
+        <w:jc w:val="both"/>
         <w:rPr>
           <w:rFonts w:ascii="Helvetica" w:hAnsi="Helvetica" w:cs="Helvetica"/>
           <w:color w:val="333366"/>
@@ -876,6 +887,7 @@
       <w:pPr>
         <w:spacing w:after="0"/>
         <w:ind w:left="720"/>
+        <w:jc w:val="both"/>
         <w:rPr>
           <w:rFonts w:ascii="Helvetica" w:hAnsi="Helvetica" w:cs="Helvetica"/>
           <w:color w:val="333366"/>
@@ -894,6 +906,7 @@
         <w:shd w:val="clear" w:color="auto" w:fill="FFFFFF"/>
         <w:spacing w:before="0" w:beforeAutospacing="0" w:after="0" w:afterAutospacing="0"/>
         <w:ind w:left="1080"/>
+        <w:jc w:val="both"/>
         <w:textAlignment w:val="baseline"/>
         <w:rPr>
           <w:rFonts w:ascii="Helvetica" w:hAnsi="Helvetica" w:cs="Helvetica"/>
@@ -914,6 +927,7 @@
     <w:p>
       <w:pPr>
         <w:spacing w:after="0"/>
+        <w:jc w:val="both"/>
         <w:rPr>
           <w:rFonts w:ascii="Helvetica" w:hAnsi="Helvetica" w:cs="Helvetica"/>
           <w:color w:val="333366"/>
@@ -927,6 +941,7 @@
       <w:pPr>
         <w:spacing w:after="0"/>
         <w:ind w:left="720"/>
+        <w:jc w:val="both"/>
         <w:rPr>
           <w:rFonts w:ascii="Helvetica" w:hAnsi="Helvetica" w:cs="Helvetica"/>
           <w:color w:val="333366"/>
@@ -946,6 +961,7 @@
       <w:pPr>
         <w:spacing w:after="0"/>
         <w:ind w:left="720"/>
+        <w:jc w:val="both"/>
         <w:rPr>
           <w:rFonts w:ascii="Helvetica" w:hAnsi="Helvetica" w:cs="Helvetica"/>
           <w:color w:val="333366"/>
@@ -965,6 +981,7 @@
       <w:pPr>
         <w:spacing w:after="0"/>
         <w:ind w:left="720"/>
+        <w:jc w:val="both"/>
         <w:rPr>
           <w:rFonts w:ascii="Helvetica" w:hAnsi="Helvetica" w:cs="Helvetica"/>
           <w:color w:val="333366"/>
@@ -984,6 +1001,7 @@
       <w:pPr>
         <w:spacing w:after="0"/>
         <w:ind w:left="720"/>
+        <w:jc w:val="both"/>
         <w:rPr>
           <w:rFonts w:ascii="Helvetica" w:hAnsi="Helvetica" w:cs="Helvetica"/>
           <w:color w:val="333366"/>
@@ -1000,6 +1018,7 @@
       <w:pPr>
         <w:spacing w:after="0"/>
         <w:ind w:left="720"/>
+        <w:jc w:val="both"/>
         <w:rPr>
           <w:rFonts w:ascii="Helvetica" w:hAnsi="Helvetica" w:cs="Helvetica"/>
           <w:color w:val="333366"/>
@@ -1016,6 +1035,7 @@
       <w:pPr>
         <w:spacing w:after="0"/>
         <w:ind w:left="720"/>
+        <w:jc w:val="both"/>
         <w:rPr>
           <w:rFonts w:ascii="Helvetica" w:hAnsi="Helvetica" w:cs="Helvetica"/>
           <w:color w:val="333366"/>
@@ -1032,6 +1052,7 @@
       <w:pPr>
         <w:spacing w:after="0"/>
         <w:ind w:left="720"/>
+        <w:jc w:val="both"/>
         <w:rPr>
           <w:rFonts w:ascii="Helvetica" w:hAnsi="Helvetica" w:cs="Helvetica"/>
           <w:color w:val="333366"/>
@@ -1051,6 +1072,7 @@
       <w:pPr>
         <w:spacing w:after="0"/>
         <w:ind w:left="720"/>
+        <w:jc w:val="both"/>
         <w:rPr>
           <w:rFonts w:ascii="Helvetica" w:hAnsi="Helvetica" w:cs="Helvetica"/>
           <w:color w:val="333366"/>
@@ -1105,6 +1127,7 @@
       <w:pPr>
         <w:spacing w:after="0"/>
         <w:ind w:left="720"/>
+        <w:jc w:val="both"/>
         <w:rPr>
           <w:rFonts w:ascii="Helvetica" w:hAnsi="Helvetica" w:cs="Helvetica"/>
           <w:color w:val="333366"/>
@@ -1126,6 +1149,7 @@
         <w:shd w:val="clear" w:color="auto" w:fill="FFFFFF"/>
         <w:spacing w:before="0" w:beforeAutospacing="0" w:after="0" w:afterAutospacing="0"/>
         <w:ind w:left="360"/>
+        <w:jc w:val="both"/>
         <w:textAlignment w:val="baseline"/>
         <w:rPr>
           <w:rFonts w:ascii="Helvetica" w:hAnsi="Helvetica" w:cs="Helvetica"/>
@@ -1146,6 +1170,7 @@
     <w:p>
       <w:pPr>
         <w:spacing w:after="0"/>
+        <w:jc w:val="both"/>
         <w:rPr>
           <w:rFonts w:ascii="Helvetica" w:hAnsi="Helvetica" w:cs="Helvetica"/>
           <w:color w:val="333366"/>
@@ -1159,6 +1184,7 @@
       <w:pPr>
         <w:spacing w:after="0"/>
         <w:ind w:left="720"/>
+        <w:jc w:val="both"/>
         <w:rPr>
           <w:rFonts w:ascii="Helvetica" w:hAnsi="Helvetica" w:cs="Helvetica"/>
           <w:color w:val="333366"/>
@@ -1178,6 +1204,7 @@
       <w:pPr>
         <w:spacing w:after="0"/>
         <w:ind w:left="720"/>
+        <w:jc w:val="both"/>
         <w:rPr>
           <w:rFonts w:ascii="Helvetica" w:hAnsi="Helvetica" w:cs="Helvetica"/>
           <w:color w:val="333366"/>
@@ -1197,6 +1224,7 @@
       <w:pPr>
         <w:spacing w:after="0"/>
         <w:ind w:left="720"/>
+        <w:jc w:val="both"/>
         <w:rPr>
           <w:rFonts w:ascii="Helvetica" w:hAnsi="Helvetica" w:cs="Helvetica"/>
           <w:color w:val="333366"/>
@@ -1248,6 +1276,7 @@
       <w:pPr>
         <w:spacing w:after="0"/>
         <w:ind w:left="720"/>
+        <w:jc w:val="both"/>
         <w:rPr>
           <w:rFonts w:ascii="Helvetica" w:hAnsi="Helvetica" w:cs="Helvetica"/>
           <w:color w:val="333366"/>
@@ -1262,13 +1291,12 @@
       <w:r>
         <w:t>      Release 2.</w:t>
       </w:r>
-      <w:bookmarkStart w:id="0" w:name="_GoBack"/>
-      <w:bookmarkEnd w:id="0"/>
     </w:p>
     <w:p>
       <w:pPr>
         <w:spacing w:after="0"/>
         <w:ind w:left="720"/>
+        <w:jc w:val="both"/>
         <w:rPr>
           <w:rFonts w:ascii="Helvetica" w:hAnsi="Helvetica" w:cs="Helvetica"/>
           <w:color w:val="333366"/>
@@ -1281,6 +1309,7 @@
     <w:p>
       <w:pPr>
         <w:spacing w:after="0"/>
+        <w:jc w:val="both"/>
         <w:rPr>
           <w:rFonts w:ascii="Helvetica" w:hAnsi="Helvetica" w:cs="Helvetica"/>
           <w:color w:val="333366"/>
@@ -1294,6 +1323,7 @@
       <w:pPr>
         <w:spacing w:after="0"/>
         <w:ind w:left="720"/>
+        <w:jc w:val="both"/>
         <w:rPr>
           <w:rFonts w:ascii="Helvetica" w:hAnsi="Helvetica" w:cs="Helvetica"/>
           <w:color w:val="333366"/>
@@ -1313,6 +1343,7 @@
       <w:pPr>
         <w:spacing w:after="0"/>
         <w:ind w:left="720"/>
+        <w:jc w:val="both"/>
         <w:rPr>
           <w:rFonts w:ascii="Helvetica" w:hAnsi="Helvetica" w:cs="Helvetica"/>
           <w:color w:val="333366"/>
@@ -1364,6 +1395,7 @@
       <w:pPr>
         <w:spacing w:after="0"/>
         <w:ind w:left="720"/>
+        <w:jc w:val="both"/>
         <w:rPr>
           <w:rFonts w:ascii="Helvetica" w:hAnsi="Helvetica" w:cs="Helvetica"/>
           <w:color w:val="333366"/>
@@ -1383,6 +1415,7 @@
       <w:pPr>
         <w:spacing w:after="0"/>
         <w:ind w:left="720"/>
+        <w:jc w:val="both"/>
         <w:rPr>
           <w:rFonts w:ascii="Helvetica" w:hAnsi="Helvetica" w:cs="Helvetica"/>
           <w:color w:val="333366"/>
@@ -1541,6 +1574,99 @@
       <w:r>
         <w:t>;</w:t>
       </w:r>
+    </w:p>
+    <w:p>
+      <w:pPr>
+        <w:jc w:val="both"/>
+      </w:pPr>
+      <w:r>
+        <w:t>Já estão cotadas para contemplar o projeto as APIs:</w:t>
+      </w:r>
+    </w:p>
+    <w:p>
+      <w:pPr>
+        <w:pStyle w:val="PargrafodaLista"/>
+        <w:numPr>
+          <w:ilvl w:val="0"/>
+          <w:numId w:val="10"/>
+        </w:numPr>
+        <w:spacing w:before="240" w:after="240" w:line="360" w:lineRule="auto"/>
+        <w:ind w:left="568" w:hanging="284"/>
+        <w:jc w:val="both"/>
+      </w:pPr>
+      <w:r>
+        <w:t xml:space="preserve">Dados do Governo: </w:t>
+      </w:r>
+      <w:r>
+        <w:t>http://dados.gov.br/</w:t>
+      </w:r>
+    </w:p>
+    <w:p>
+      <w:pPr>
+        <w:pStyle w:val="PargrafodaLista"/>
+        <w:numPr>
+          <w:ilvl w:val="0"/>
+          <w:numId w:val="10"/>
+        </w:numPr>
+        <w:spacing w:before="240" w:after="240" w:line="360" w:lineRule="auto"/>
+        <w:ind w:left="568" w:hanging="284"/>
+        <w:jc w:val="both"/>
+      </w:pPr>
+      <w:r>
+        <w:t xml:space="preserve">Google News API: </w:t>
+      </w:r>
+      <w:r>
+        <w:t>https://newsapi.org/s/google-news-api</w:t>
+      </w:r>
+    </w:p>
+    <w:p>
+      <w:pPr>
+        <w:pStyle w:val="PargrafodaLista"/>
+        <w:numPr>
+          <w:ilvl w:val="0"/>
+          <w:numId w:val="10"/>
+        </w:numPr>
+        <w:spacing w:before="240" w:after="240" w:line="360" w:lineRule="auto"/>
+        <w:ind w:left="568" w:hanging="284"/>
+        <w:jc w:val="both"/>
+      </w:pPr>
+      <w:r>
+        <w:t xml:space="preserve">Microsoft API (Bing): </w:t>
+      </w:r>
+      <w:r>
+        <w:t>https://azure.microsoft.com/pt-br/services/cognitive-services/bing-news-search-api/</w:t>
+      </w:r>
+    </w:p>
+    <w:p>
+      <w:pPr>
+        <w:pStyle w:val="PargrafodaLista"/>
+        <w:numPr>
+          <w:ilvl w:val="0"/>
+          <w:numId w:val="10"/>
+        </w:numPr>
+        <w:spacing w:before="240" w:after="240" w:line="360" w:lineRule="auto"/>
+        <w:ind w:left="568" w:hanging="284"/>
+        <w:jc w:val="both"/>
+      </w:pPr>
+      <w:r>
+        <w:t xml:space="preserve">Alpha </w:t>
+      </w:r>
+      <w:proofErr w:type="spellStart"/>
+      <w:r>
+        <w:t>Vantage</w:t>
+      </w:r>
+      <w:proofErr w:type="spellEnd"/>
+      <w:r>
+        <w:t xml:space="preserve">: </w:t>
+      </w:r>
+      <w:r>
+        <w:t>https://www.alphavantage.co/documentation/</w:t>
+      </w:r>
+    </w:p>
+    <w:p>
+      <w:pPr>
+        <w:jc w:val="both"/>
+      </w:pPr>
     </w:p>
     <w:p>
       <w:pPr>
@@ -2525,6 +2651,119 @@
     </w:lvl>
   </w:abstractNum>
   <w:abstractNum w:abstractNumId="5" w15:restartNumberingAfterBreak="0">
+    <w:nsid w:val="540A5898"/>
+    <w:multiLevelType w:val="hybridMultilevel"/>
+    <w:tmpl w:val="0D18B702"/>
+    <w:lvl w:ilvl="0" w:tplc="04160001">
+      <w:start w:val="1"/>
+      <w:numFmt w:val="bullet"/>
+      <w:lvlText w:val=""/>
+      <w:lvlJc w:val="left"/>
+      <w:pPr>
+        <w:ind w:left="720" w:hanging="360"/>
+      </w:pPr>
+      <w:rPr>
+        <w:rFonts w:ascii="Symbol" w:hAnsi="Symbol" w:hint="default"/>
+      </w:rPr>
+    </w:lvl>
+    <w:lvl w:ilvl="1" w:tplc="04160003" w:tentative="1">
+      <w:start w:val="1"/>
+      <w:numFmt w:val="bullet"/>
+      <w:lvlText w:val="o"/>
+      <w:lvlJc w:val="left"/>
+      <w:pPr>
+        <w:ind w:left="1440" w:hanging="360"/>
+      </w:pPr>
+      <w:rPr>
+        <w:rFonts w:ascii="Courier New" w:hAnsi="Courier New" w:cs="Courier New" w:hint="default"/>
+      </w:rPr>
+    </w:lvl>
+    <w:lvl w:ilvl="2" w:tplc="04160005" w:tentative="1">
+      <w:start w:val="1"/>
+      <w:numFmt w:val="bullet"/>
+      <w:lvlText w:val=""/>
+      <w:lvlJc w:val="left"/>
+      <w:pPr>
+        <w:ind w:left="2160" w:hanging="360"/>
+      </w:pPr>
+      <w:rPr>
+        <w:rFonts w:ascii="Wingdings" w:hAnsi="Wingdings" w:hint="default"/>
+      </w:rPr>
+    </w:lvl>
+    <w:lvl w:ilvl="3" w:tplc="04160001" w:tentative="1">
+      <w:start w:val="1"/>
+      <w:numFmt w:val="bullet"/>
+      <w:lvlText w:val=""/>
+      <w:lvlJc w:val="left"/>
+      <w:pPr>
+        <w:ind w:left="2880" w:hanging="360"/>
+      </w:pPr>
+      <w:rPr>
+        <w:rFonts w:ascii="Symbol" w:hAnsi="Symbol" w:hint="default"/>
+      </w:rPr>
+    </w:lvl>
+    <w:lvl w:ilvl="4" w:tplc="04160003" w:tentative="1">
+      <w:start w:val="1"/>
+      <w:numFmt w:val="bullet"/>
+      <w:lvlText w:val="o"/>
+      <w:lvlJc w:val="left"/>
+      <w:pPr>
+        <w:ind w:left="3600" w:hanging="360"/>
+      </w:pPr>
+      <w:rPr>
+        <w:rFonts w:ascii="Courier New" w:hAnsi="Courier New" w:cs="Courier New" w:hint="default"/>
+      </w:rPr>
+    </w:lvl>
+    <w:lvl w:ilvl="5" w:tplc="04160005" w:tentative="1">
+      <w:start w:val="1"/>
+      <w:numFmt w:val="bullet"/>
+      <w:lvlText w:val=""/>
+      <w:lvlJc w:val="left"/>
+      <w:pPr>
+        <w:ind w:left="4320" w:hanging="360"/>
+      </w:pPr>
+      <w:rPr>
+        <w:rFonts w:ascii="Wingdings" w:hAnsi="Wingdings" w:hint="default"/>
+      </w:rPr>
+    </w:lvl>
+    <w:lvl w:ilvl="6" w:tplc="04160001" w:tentative="1">
+      <w:start w:val="1"/>
+      <w:numFmt w:val="bullet"/>
+      <w:lvlText w:val=""/>
+      <w:lvlJc w:val="left"/>
+      <w:pPr>
+        <w:ind w:left="5040" w:hanging="360"/>
+      </w:pPr>
+      <w:rPr>
+        <w:rFonts w:ascii="Symbol" w:hAnsi="Symbol" w:hint="default"/>
+      </w:rPr>
+    </w:lvl>
+    <w:lvl w:ilvl="7" w:tplc="04160003" w:tentative="1">
+      <w:start w:val="1"/>
+      <w:numFmt w:val="bullet"/>
+      <w:lvlText w:val="o"/>
+      <w:lvlJc w:val="left"/>
+      <w:pPr>
+        <w:ind w:left="5760" w:hanging="360"/>
+      </w:pPr>
+      <w:rPr>
+        <w:rFonts w:ascii="Courier New" w:hAnsi="Courier New" w:cs="Courier New" w:hint="default"/>
+      </w:rPr>
+    </w:lvl>
+    <w:lvl w:ilvl="8" w:tplc="04160005" w:tentative="1">
+      <w:start w:val="1"/>
+      <w:numFmt w:val="bullet"/>
+      <w:lvlText w:val=""/>
+      <w:lvlJc w:val="left"/>
+      <w:pPr>
+        <w:ind w:left="6480" w:hanging="360"/>
+      </w:pPr>
+      <w:rPr>
+        <w:rFonts w:ascii="Wingdings" w:hAnsi="Wingdings" w:hint="default"/>
+      </w:rPr>
+    </w:lvl>
+  </w:abstractNum>
+  <w:abstractNum w:abstractNumId="6" w15:restartNumberingAfterBreak="0">
     <w:nsid w:val="657E5D71"/>
     <w:multiLevelType w:val="hybridMultilevel"/>
     <w:tmpl w:val="BFBE56B6"/>
@@ -2642,7 +2881,7 @@
       </w:rPr>
     </w:lvl>
   </w:abstractNum>
-  <w:abstractNum w:abstractNumId="6" w15:restartNumberingAfterBreak="0">
+  <w:abstractNum w:abstractNumId="7" w15:restartNumberingAfterBreak="0">
     <w:nsid w:val="742343E6"/>
     <w:multiLevelType w:val="hybridMultilevel"/>
     <w:tmpl w:val="FCD63FC4"/>
@@ -2759,10 +2998,10 @@
     <w:abstractNumId w:val="0"/>
   </w:num>
   <w:num w:numId="2">
-    <w:abstractNumId w:val="5"/>
+    <w:abstractNumId w:val="6"/>
   </w:num>
   <w:num w:numId="3">
-    <w:abstractNumId w:val="5"/>
+    <w:abstractNumId w:val="6"/>
     <w:lvlOverride w:ilvl="0">
       <w:startOverride w:val="1"/>
     </w:lvlOverride>
@@ -2777,13 +3016,16 @@
     <w:abstractNumId w:val="3"/>
   </w:num>
   <w:num w:numId="7">
-    <w:abstractNumId w:val="6"/>
+    <w:abstractNumId w:val="7"/>
   </w:num>
   <w:num w:numId="8">
     <w:abstractNumId w:val="4"/>
   </w:num>
   <w:num w:numId="9">
     <w:abstractNumId w:val="1"/>
+  </w:num>
+  <w:num w:numId="10">
+    <w:abstractNumId w:val="5"/>
   </w:num>
 </w:numbering>
 </file>
@@ -2805,7 +3047,7 @@
       </w:pPr>
     </w:pPrDefault>
   </w:docDefaults>
-  <w:latentStyles w:defLockedState="0" w:defUIPriority="99" w:defSemiHidden="0" w:defUnhideWhenUsed="0" w:defQFormat="0" w:count="375">
+  <w:latentStyles w:defLockedState="0" w:defUIPriority="99" w:defSemiHidden="0" w:defUnhideWhenUsed="0" w:defQFormat="0" w:count="376">
     <w:lsdException w:name="Normal" w:uiPriority="0" w:qFormat="1"/>
     <w:lsdException w:name="heading 1" w:uiPriority="9" w:qFormat="1"/>
     <w:lsdException w:name="heading 2" w:semiHidden="1" w:uiPriority="9" w:unhideWhenUsed="1" w:qFormat="1"/>
@@ -2911,7 +3153,6 @@
     <w:lsdException w:name="HTML Sample" w:semiHidden="1" w:unhideWhenUsed="1"/>
     <w:lsdException w:name="HTML Typewriter" w:semiHidden="1" w:unhideWhenUsed="1"/>
     <w:lsdException w:name="HTML Variable" w:semiHidden="1" w:unhideWhenUsed="1"/>
-    <w:lsdException w:name="Normal Table" w:semiHidden="1" w:unhideWhenUsed="1"/>
     <w:lsdException w:name="annotation subject" w:semiHidden="1" w:unhideWhenUsed="1"/>
     <w:lsdException w:name="No List" w:semiHidden="1" w:unhideWhenUsed="1"/>
     <w:lsdException w:name="Outline List 1" w:semiHidden="1" w:unhideWhenUsed="1"/>
@@ -2958,10 +3199,8 @@
     <w:lsdException w:name="Table Subtle 2" w:semiHidden="1" w:unhideWhenUsed="1"/>
     <w:lsdException w:name="Table Web 1" w:semiHidden="1" w:unhideWhenUsed="1"/>
     <w:lsdException w:name="Table Web 2" w:semiHidden="1" w:unhideWhenUsed="1"/>
-    <w:lsdException w:name="Table Web 3" w:semiHidden="1" w:unhideWhenUsed="1"/>
     <w:lsdException w:name="Balloon Text" w:semiHidden="1" w:unhideWhenUsed="1"/>
     <w:lsdException w:name="Table Grid" w:uiPriority="39"/>
-    <w:lsdException w:name="Table Theme" w:semiHidden="1" w:unhideWhenUsed="1"/>
     <w:lsdException w:name="Placeholder Text" w:semiHidden="1"/>
     <w:lsdException w:name="No Spacing" w:uiPriority="36" w:qFormat="1"/>
     <w:lsdException w:name="Light Shading" w:uiPriority="60"/>
@@ -3181,6 +3420,7 @@
     <w:lsdException w:name="Smart Hyperlink" w:semiHidden="1" w:unhideWhenUsed="1"/>
     <w:lsdException w:name="Hashtag" w:semiHidden="1" w:unhideWhenUsed="1"/>
     <w:lsdException w:name="Unresolved Mention" w:semiHidden="1" w:unhideWhenUsed="1"/>
+    <w:lsdException w:name="Smart Link" w:semiHidden="1" w:unhideWhenUsed="1"/>
   </w:latentStyles>
   <w:style w:type="paragraph" w:default="1" w:styleId="Normal">
     <w:name w:val="Normal"/>
@@ -3807,14 +4047,14 @@
     <w:charset w:val="00"/>
     <w:family w:val="roman"/>
     <w:pitch w:val="variable"/>
-    <w:sig w:usb0="E0002AFF" w:usb1="C0007841" w:usb2="00000009" w:usb3="00000000" w:csb0="000001FF" w:csb1="00000000"/>
+    <w:sig w:usb0="E0002EFF" w:usb1="C000785B" w:usb2="00000009" w:usb3="00000000" w:csb0="000001FF" w:csb1="00000000"/>
   </w:font>
   <w:font w:name="Courier New">
     <w:panose1 w:val="02070309020205020404"/>
     <w:charset w:val="00"/>
     <w:family w:val="modern"/>
     <w:pitch w:val="fixed"/>
-    <w:sig w:usb0="E0002AFF" w:usb1="C0007843" w:usb2="00000009" w:usb3="00000000" w:csb0="000001FF" w:csb1="00000000"/>
+    <w:sig w:usb0="E0002EFF" w:usb1="C0007843" w:usb2="00000009" w:usb3="00000000" w:csb0="000001FF" w:csb1="00000000"/>
   </w:font>
   <w:font w:name="Wingdings">
     <w:panose1 w:val="05000000000000000000"/>
@@ -3828,35 +4068,35 @@
     <w:charset w:val="00"/>
     <w:family w:val="swiss"/>
     <w:pitch w:val="variable"/>
-    <w:sig w:usb0="E0002AFF" w:usb1="C0007843" w:usb2="00000009" w:usb3="00000000" w:csb0="000001FF" w:csb1="00000000"/>
+    <w:sig w:usb0="E0002EFF" w:usb1="C000785B" w:usb2="00000009" w:usb3="00000000" w:csb0="000001FF" w:csb1="00000000"/>
   </w:font>
   <w:font w:name="Arial Black">
     <w:panose1 w:val="020B0A04020102020204"/>
     <w:charset w:val="00"/>
     <w:family w:val="swiss"/>
     <w:pitch w:val="variable"/>
-    <w:sig w:usb0="00000287" w:usb1="00000000" w:usb2="00000000" w:usb3="00000000" w:csb0="0000009F" w:csb1="00000000"/>
+    <w:sig w:usb0="A00002AF" w:usb1="400078FB" w:usb2="00000000" w:usb3="00000000" w:csb0="0000009F" w:csb1="00000000"/>
   </w:font>
   <w:font w:name="Helvetica">
     <w:panose1 w:val="020B0604020202020204"/>
     <w:charset w:val="00"/>
     <w:family w:val="swiss"/>
     <w:pitch w:val="variable"/>
-    <w:sig w:usb0="E0002AFF" w:usb1="C0007843" w:usb2="00000009" w:usb3="00000000" w:csb0="000001FF" w:csb1="00000000"/>
+    <w:sig w:usb0="E0002EFF" w:usb1="C000785B" w:usb2="00000009" w:usb3="00000000" w:csb0="000001FF" w:csb1="00000000"/>
   </w:font>
   <w:font w:name="Calibri">
     <w:panose1 w:val="020F0502020204030204"/>
     <w:charset w:val="00"/>
     <w:family w:val="swiss"/>
     <w:pitch w:val="variable"/>
-    <w:sig w:usb0="E00002FF" w:usb1="4000ACFF" w:usb2="00000001" w:usb3="00000000" w:csb0="0000019F" w:csb1="00000000"/>
+    <w:sig w:usb0="E0002EFF" w:usb1="C000247B" w:usb2="00000009" w:usb3="00000000" w:csb0="000001FF" w:csb1="00000000"/>
   </w:font>
   <w:font w:name="Calibri Light">
     <w:panose1 w:val="020F0302020204030204"/>
     <w:charset w:val="00"/>
     <w:family w:val="swiss"/>
     <w:pitch w:val="variable"/>
-    <w:sig w:usb0="A00002EF" w:usb1="4000207B" w:usb2="00000000" w:usb3="00000000" w:csb0="0000019F" w:csb1="00000000"/>
+    <w:sig w:usb0="E0002AFF" w:usb1="C000247B" w:usb2="00000009" w:usb3="00000000" w:csb0="000001FF" w:csb1="00000000"/>
   </w:font>
 </w:fonts>
 </file>
@@ -3879,6 +4119,7 @@
   <w:rsids>
     <w:rsidRoot w:val="003C1E1D"/>
     <w:rsid w:val="00175C27"/>
+    <w:rsid w:val="001B472D"/>
     <w:rsid w:val="00280774"/>
     <w:rsid w:val="002A7B23"/>
     <w:rsid w:val="003C1E1D"/>
@@ -3935,7 +4176,7 @@
       </w:pPr>
     </w:pPrDefault>
   </w:docDefaults>
-  <w:latentStyles w:defLockedState="0" w:defUIPriority="99" w:defSemiHidden="0" w:defUnhideWhenUsed="0" w:defQFormat="0" w:count="375">
+  <w:latentStyles w:defLockedState="0" w:defUIPriority="99" w:defSemiHidden="0" w:defUnhideWhenUsed="0" w:defQFormat="0" w:count="376">
     <w:lsdException w:name="Normal" w:uiPriority="0" w:qFormat="1"/>
     <w:lsdException w:name="heading 1" w:uiPriority="9" w:qFormat="1"/>
     <w:lsdException w:name="heading 2" w:semiHidden="1" w:uiPriority="9" w:unhideWhenUsed="1" w:qFormat="1"/>
@@ -4041,7 +4282,6 @@
     <w:lsdException w:name="HTML Sample" w:semiHidden="1" w:unhideWhenUsed="1"/>
     <w:lsdException w:name="HTML Typewriter" w:semiHidden="1" w:unhideWhenUsed="1"/>
     <w:lsdException w:name="HTML Variable" w:semiHidden="1" w:unhideWhenUsed="1"/>
-    <w:lsdException w:name="Normal Table" w:semiHidden="1" w:unhideWhenUsed="1"/>
     <w:lsdException w:name="annotation subject" w:semiHidden="1" w:unhideWhenUsed="1"/>
     <w:lsdException w:name="No List" w:semiHidden="1" w:unhideWhenUsed="1"/>
     <w:lsdException w:name="Outline List 1" w:semiHidden="1" w:unhideWhenUsed="1"/>
@@ -4088,10 +4328,8 @@
     <w:lsdException w:name="Table Subtle 2" w:semiHidden="1" w:unhideWhenUsed="1"/>
     <w:lsdException w:name="Table Web 1" w:semiHidden="1" w:unhideWhenUsed="1"/>
     <w:lsdException w:name="Table Web 2" w:semiHidden="1" w:unhideWhenUsed="1"/>
-    <w:lsdException w:name="Table Web 3" w:semiHidden="1" w:unhideWhenUsed="1"/>
     <w:lsdException w:name="Balloon Text" w:semiHidden="1" w:unhideWhenUsed="1"/>
     <w:lsdException w:name="Table Grid" w:uiPriority="39"/>
-    <w:lsdException w:name="Table Theme" w:semiHidden="1" w:unhideWhenUsed="1"/>
     <w:lsdException w:name="Placeholder Text" w:semiHidden="1"/>
     <w:lsdException w:name="No Spacing" w:uiPriority="1" w:qFormat="1"/>
     <w:lsdException w:name="Light Shading" w:uiPriority="60"/>
@@ -4311,6 +4549,7 @@
     <w:lsdException w:name="Smart Hyperlink" w:semiHidden="1" w:unhideWhenUsed="1"/>
     <w:lsdException w:name="Hashtag" w:semiHidden="1" w:unhideWhenUsed="1"/>
     <w:lsdException w:name="Unresolved Mention" w:semiHidden="1" w:unhideWhenUsed="1"/>
+    <w:lsdException w:name="Smart Link" w:semiHidden="1" w:unhideWhenUsed="1"/>
   </w:latentStyles>
   <w:style w:type="paragraph" w:default="1" w:styleId="Normal">
     <w:name w:val="Normal"/>
@@ -4663,7 +4902,7 @@
 </file>
 
 <file path=customXml/itemProps2.xml><?xml version="1.0" encoding="utf-8"?>
-<ds:datastoreItem xmlns:ds="http://schemas.openxmlformats.org/officeDocument/2006/customXml" ds:itemID="{28289B74-A896-4051-8351-E58ECFCF6996}">
+<ds:datastoreItem xmlns:ds="http://schemas.openxmlformats.org/officeDocument/2006/customXml" ds:itemID="{E3850689-D30F-48A4-9EC5-1CA61A04AC1D}">
   <ds:schemaRefs>
     <ds:schemaRef ds:uri="http://schemas.openxmlformats.org/officeDocument/2006/bibliography"/>
   </ds:schemaRefs>

</xml_diff>

<commit_message>
Correções no escopo após entrega e correção
</commit_message>
<xml_diff>
--- a/docs/escopo/escopo.docx
+++ b/docs/escopo/escopo.docx
@@ -84,8 +84,6 @@
       <w:r>
         <w:t xml:space="preserve"> e Problematização</w:t>
       </w:r>
-      <w:bookmarkStart w:id="0" w:name="_GoBack"/>
-      <w:bookmarkEnd w:id="0"/>
     </w:p>
     <w:p>
       <w:pPr>
@@ -127,6 +125,39 @@
     </w:p>
     <w:p>
       <w:pPr>
+        <w:jc w:val="both"/>
+      </w:pPr>
+      <w:r>
+        <w:t xml:space="preserve">No Portal </w:t>
+      </w:r>
+      <w:proofErr w:type="spellStart"/>
+      <w:r>
+        <w:t>Economundi</w:t>
+      </w:r>
+      <w:proofErr w:type="spellEnd"/>
+      <w:r>
+        <w:t>, o</w:t>
+      </w:r>
+      <w:r>
+        <w:t xml:space="preserve"> usuário </w:t>
+      </w:r>
+      <w:r>
+        <w:t xml:space="preserve">tem em mãos ferramentas que o auxiliam a definir termos citados acima, ajudando a entender o que é economia, quais tipos de investimentos, seus riscos e benefícios. </w:t>
+      </w:r>
+      <w:r>
+        <w:t>Entrega também notícias para informar o público sobre o mundo financeiro</w:t>
+      </w:r>
+      <w:r>
+        <w:t>.</w:t>
+      </w:r>
+    </w:p>
+    <w:p>
+      <w:pPr>
+        <w:jc w:val="both"/>
+      </w:pPr>
+    </w:p>
+    <w:p>
+      <w:pPr>
         <w:pStyle w:val="Ttulo2"/>
         <w:jc w:val="both"/>
       </w:pPr>
@@ -145,6 +176,9 @@
         <w:jc w:val="both"/>
       </w:pPr>
       <w:r>
+        <w:t xml:space="preserve">- </w:t>
+      </w:r>
+      <w:r>
         <w:t>Auxiliar na educação financeira dos usuários interessados a aprender sobre economia, informando, atualizando e instruindo boas práticas financeiras</w:t>
       </w:r>
       <w:r>
@@ -156,6 +190,9 @@
         <w:jc w:val="both"/>
       </w:pPr>
       <w:r>
+        <w:t xml:space="preserve">- </w:t>
+      </w:r>
+      <w:r>
         <w:t>Entregar a possibilidade de o usuário realizar simulações de investimentos;</w:t>
       </w:r>
     </w:p>
@@ -164,6 +201,9 @@
         <w:jc w:val="both"/>
       </w:pPr>
       <w:r>
+        <w:t xml:space="preserve">- </w:t>
+      </w:r>
+      <w:r>
         <w:t>Informar as notícias mais importantes;</w:t>
       </w:r>
     </w:p>
@@ -172,6 +212,9 @@
         <w:jc w:val="both"/>
       </w:pPr>
       <w:r>
+        <w:t xml:space="preserve">- </w:t>
+      </w:r>
+      <w:r>
         <w:t xml:space="preserve">Oferecer a possibilidade do usuário </w:t>
       </w:r>
       <w:r>
@@ -186,6 +229,9 @@
         <w:jc w:val="both"/>
       </w:pPr>
       <w:r>
+        <w:t xml:space="preserve">- </w:t>
+      </w:r>
+      <w:r>
         <w:t>Dar ao usuário a possibilidade de pesquisar por palavra que não conhece, um dicionário</w:t>
       </w:r>
       <w:r>
@@ -197,6 +243,9 @@
         <w:jc w:val="both"/>
       </w:pPr>
       <w:r>
+        <w:t xml:space="preserve">- </w:t>
+      </w:r>
+      <w:r>
         <w:t>Possibilitar o usuário de ter um perfil econômico</w:t>
       </w:r>
       <w:r>
@@ -207,6 +256,9 @@
       <w:pPr>
         <w:jc w:val="both"/>
       </w:pPr>
+      <w:r>
+        <w:t xml:space="preserve">- </w:t>
+      </w:r>
       <w:r>
         <w:t>Informar ao dono do negócio os índices de pesquisa,</w:t>
       </w:r>
@@ -614,6 +666,9 @@
         <w:jc w:val="both"/>
       </w:pPr>
       <w:r>
+        <w:t xml:space="preserve">- </w:t>
+      </w:r>
+      <w:r>
         <w:t>Usuários</w:t>
       </w:r>
       <w:r>
@@ -628,6 +683,9 @@
         <w:jc w:val="both"/>
       </w:pPr>
       <w:r>
+        <w:t xml:space="preserve">- </w:t>
+      </w:r>
+      <w:r>
         <w:t xml:space="preserve">Usuários que desejam </w:t>
       </w:r>
       <w:r>
@@ -639,6 +697,9 @@
         <w:jc w:val="both"/>
       </w:pPr>
       <w:r>
+        <w:t xml:space="preserve">- </w:t>
+      </w:r>
+      <w:r>
         <w:t>Ou apenas aqueles</w:t>
       </w:r>
       <w:r>
@@ -658,6 +719,9 @@
       <w:pPr>
         <w:jc w:val="both"/>
       </w:pPr>
+      <w:r>
+        <w:t xml:space="preserve">- </w:t>
+      </w:r>
       <w:r>
         <w:t xml:space="preserve">Dono do negócio que deseja </w:t>
       </w:r>
@@ -1446,6 +1510,9 @@
         <w:jc w:val="both"/>
       </w:pPr>
       <w:r>
+        <w:t xml:space="preserve">- </w:t>
+      </w:r>
+      <w:r>
         <w:t xml:space="preserve">É obrigatório que o </w:t>
       </w:r>
       <w:r>
@@ -1480,6 +1547,9 @@
         <w:jc w:val="both"/>
       </w:pPr>
       <w:r>
+        <w:t xml:space="preserve">- </w:t>
+      </w:r>
+      <w:r>
         <w:t>A</w:t>
       </w:r>
       <w:r>
@@ -1503,6 +1573,9 @@
         <w:jc w:val="both"/>
       </w:pPr>
       <w:r>
+        <w:t xml:space="preserve">- </w:t>
+      </w:r>
+      <w:r>
         <w:t>Deve ser uma aplicação web;</w:t>
       </w:r>
     </w:p>
@@ -1511,6 +1584,9 @@
         <w:jc w:val="both"/>
       </w:pPr>
       <w:r>
+        <w:t xml:space="preserve">- </w:t>
+      </w:r>
+      <w:r>
         <w:t>Data de início: 07 de fevereiro de 2019;</w:t>
       </w:r>
     </w:p>
@@ -1519,6 +1595,9 @@
         <w:jc w:val="both"/>
       </w:pPr>
       <w:r>
+        <w:t xml:space="preserve">- </w:t>
+      </w:r>
+      <w:r>
         <w:t>Data de fim: 10 de novembro de 2019;</w:t>
       </w:r>
     </w:p>
@@ -1527,6 +1606,9 @@
         <w:jc w:val="both"/>
       </w:pPr>
       <w:r>
+        <w:t xml:space="preserve">- </w:t>
+      </w:r>
+      <w:r>
         <w:t>Quatro</w:t>
       </w:r>
       <w:r>
@@ -1541,6 +1623,9 @@
         <w:jc w:val="both"/>
       </w:pPr>
       <w:r>
+        <w:t xml:space="preserve">- </w:t>
+      </w:r>
+      <w:r>
         <w:t>Time de desenvolvimento: 3 membros;</w:t>
       </w:r>
     </w:p>
@@ -1549,6 +1634,9 @@
         <w:jc w:val="both"/>
       </w:pPr>
       <w:r>
+        <w:t xml:space="preserve">- </w:t>
+      </w:r>
+      <w:r>
         <w:t>Liderança técnica, acompanhamento e controle: Silvana Lima, Wellington e Júlio.</w:t>
       </w:r>
     </w:p>
@@ -1580,7 +1668,13 @@
         <w:jc w:val="both"/>
       </w:pPr>
       <w:r>
-        <w:t>Já estão cotadas para contemplar o projeto as APIs:</w:t>
+        <w:t xml:space="preserve">Já </w:t>
+      </w:r>
+      <w:r>
+        <w:t>foram consideradas</w:t>
+      </w:r>
+      <w:r>
+        <w:t xml:space="preserve"> para uso pelo Portal:</w:t>
       </w:r>
     </w:p>
     <w:p>
@@ -1611,12 +1705,15 @@
         <w:spacing w:before="240" w:after="240" w:line="360" w:lineRule="auto"/>
         <w:ind w:left="568" w:hanging="284"/>
         <w:jc w:val="both"/>
-      </w:pPr>
-      <w:r>
-        <w:t xml:space="preserve">Google News API: </w:t>
-      </w:r>
-      <w:r>
-        <w:t>https://newsapi.org/s/google-news-api</w:t>
+        <w:rPr>
+          <w:lang w:val="en-US"/>
+        </w:rPr>
+      </w:pPr>
+      <w:r>
+        <w:rPr>
+          <w:lang w:val="en-US"/>
+        </w:rPr>
+        <w:t>Google News API: https://newsapi.org/s/google-news-api</w:t>
       </w:r>
     </w:p>
     <w:p>
@@ -1629,12 +1726,15 @@
         <w:spacing w:before="240" w:after="240" w:line="360" w:lineRule="auto"/>
         <w:ind w:left="568" w:hanging="284"/>
         <w:jc w:val="both"/>
-      </w:pPr>
-      <w:r>
-        <w:t xml:space="preserve">Microsoft API (Bing): </w:t>
-      </w:r>
-      <w:r>
-        <w:t>https://azure.microsoft.com/pt-br/services/cognitive-services/bing-news-search-api/</w:t>
+        <w:rPr>
+          <w:lang w:val="en-US"/>
+        </w:rPr>
+      </w:pPr>
+      <w:r>
+        <w:rPr>
+          <w:lang w:val="en-US"/>
+        </w:rPr>
+        <w:t>Microsoft API (Bing): https://azure.microsoft.com/pt-br/services/cognitive-services/bing-news-search-api/</w:t>
       </w:r>
     </w:p>
     <w:p>
@@ -1734,7 +1834,15 @@
         <w:jc w:val="both"/>
       </w:pPr>
       <w:r>
-        <w:t>EconoMundi não fará investimentos, apenas simulações</w:t>
+        <w:t xml:space="preserve">- </w:t>
+      </w:r>
+      <w:proofErr w:type="spellStart"/>
+      <w:r>
+        <w:t>EconoMundi</w:t>
+      </w:r>
+      <w:proofErr w:type="spellEnd"/>
+      <w:r>
+        <w:t xml:space="preserve"> não fará investimentos, apenas simulações</w:t>
       </w:r>
       <w:r>
         <w:t>;</w:t>
@@ -1745,14 +1853,57 @@
         <w:jc w:val="both"/>
       </w:pPr>
       <w:r>
+        <w:t xml:space="preserve">- </w:t>
+      </w:r>
+      <w:r>
         <w:t>N</w:t>
       </w:r>
       <w:r>
         <w:t>ão postará notícias de autoria própria, consumir-se-á</w:t>
       </w:r>
       <w:r>
-        <w:t>.</w:t>
-      </w:r>
+        <w:t>;</w:t>
+      </w:r>
+    </w:p>
+    <w:p>
+      <w:pPr>
+        <w:jc w:val="both"/>
+      </w:pPr>
+      <w:r>
+        <w:t xml:space="preserve">- </w:t>
+      </w:r>
+      <w:r>
+        <w:t>A contratação de serviços em nuvem para implantação em ambiente de produção;</w:t>
+      </w:r>
+    </w:p>
+    <w:p>
+      <w:pPr>
+        <w:jc w:val="both"/>
+      </w:pPr>
+      <w:r>
+        <w:t>- A configuração e implantação do ambiente de produção;</w:t>
+      </w:r>
+    </w:p>
+    <w:p>
+      <w:pPr>
+        <w:jc w:val="both"/>
+      </w:pPr>
+      <w:r>
+        <w:t>- O suporte e operação;</w:t>
+      </w:r>
+    </w:p>
+    <w:p>
+      <w:pPr>
+        <w:jc w:val="both"/>
+      </w:pPr>
+      <w:r>
+        <w:t xml:space="preserve">- </w:t>
+      </w:r>
+      <w:r>
+        <w:t>O atendimento de requisitos funcionais e não funcionais não descritos no Documento de Especificação de requisitos.</w:t>
+      </w:r>
+      <w:bookmarkStart w:id="0" w:name="_GoBack"/>
+      <w:bookmarkEnd w:id="0"/>
     </w:p>
     <w:p>
       <w:pPr>
@@ -3153,6 +3304,7 @@
     <w:lsdException w:name="HTML Sample" w:semiHidden="1" w:unhideWhenUsed="1"/>
     <w:lsdException w:name="HTML Typewriter" w:semiHidden="1" w:unhideWhenUsed="1"/>
     <w:lsdException w:name="HTML Variable" w:semiHidden="1" w:unhideWhenUsed="1"/>
+    <w:lsdException w:name="Normal Table" w:semiHidden="1" w:unhideWhenUsed="1"/>
     <w:lsdException w:name="annotation subject" w:semiHidden="1" w:unhideWhenUsed="1"/>
     <w:lsdException w:name="No List" w:semiHidden="1" w:unhideWhenUsed="1"/>
     <w:lsdException w:name="Outline List 1" w:semiHidden="1" w:unhideWhenUsed="1"/>
@@ -3199,8 +3351,10 @@
     <w:lsdException w:name="Table Subtle 2" w:semiHidden="1" w:unhideWhenUsed="1"/>
     <w:lsdException w:name="Table Web 1" w:semiHidden="1" w:unhideWhenUsed="1"/>
     <w:lsdException w:name="Table Web 2" w:semiHidden="1" w:unhideWhenUsed="1"/>
+    <w:lsdException w:name="Table Web 3" w:semiHidden="1" w:unhideWhenUsed="1"/>
     <w:lsdException w:name="Balloon Text" w:semiHidden="1" w:unhideWhenUsed="1"/>
     <w:lsdException w:name="Table Grid" w:uiPriority="39"/>
+    <w:lsdException w:name="Table Theme" w:semiHidden="1" w:unhideWhenUsed="1"/>
     <w:lsdException w:name="Placeholder Text" w:semiHidden="1"/>
     <w:lsdException w:name="No Spacing" w:uiPriority="36" w:qFormat="1"/>
     <w:lsdException w:name="Light Shading" w:uiPriority="60"/>
@@ -4089,7 +4243,7 @@
     <w:charset w:val="00"/>
     <w:family w:val="swiss"/>
     <w:pitch w:val="variable"/>
-    <w:sig w:usb0="E0002EFF" w:usb1="C000247B" w:usb2="00000009" w:usb3="00000000" w:csb0="000001FF" w:csb1="00000000"/>
+    <w:sig w:usb0="E0002AFF" w:usb1="C000247B" w:usb2="00000009" w:usb3="00000000" w:csb0="000001FF" w:csb1="00000000"/>
   </w:font>
   <w:font w:name="Calibri Light">
     <w:panose1 w:val="020F0302020204030204"/>
@@ -4118,6 +4272,7 @@
   </w:compat>
   <w:rsids>
     <w:rsidRoot w:val="003C1E1D"/>
+    <w:rsid w:val="00146674"/>
     <w:rsid w:val="00175C27"/>
     <w:rsid w:val="001B472D"/>
     <w:rsid w:val="00280774"/>
@@ -4282,6 +4437,7 @@
     <w:lsdException w:name="HTML Sample" w:semiHidden="1" w:unhideWhenUsed="1"/>
     <w:lsdException w:name="HTML Typewriter" w:semiHidden="1" w:unhideWhenUsed="1"/>
     <w:lsdException w:name="HTML Variable" w:semiHidden="1" w:unhideWhenUsed="1"/>
+    <w:lsdException w:name="Normal Table" w:semiHidden="1" w:unhideWhenUsed="1"/>
     <w:lsdException w:name="annotation subject" w:semiHidden="1" w:unhideWhenUsed="1"/>
     <w:lsdException w:name="No List" w:semiHidden="1" w:unhideWhenUsed="1"/>
     <w:lsdException w:name="Outline List 1" w:semiHidden="1" w:unhideWhenUsed="1"/>
@@ -4328,8 +4484,10 @@
     <w:lsdException w:name="Table Subtle 2" w:semiHidden="1" w:unhideWhenUsed="1"/>
     <w:lsdException w:name="Table Web 1" w:semiHidden="1" w:unhideWhenUsed="1"/>
     <w:lsdException w:name="Table Web 2" w:semiHidden="1" w:unhideWhenUsed="1"/>
+    <w:lsdException w:name="Table Web 3" w:semiHidden="1" w:unhideWhenUsed="1"/>
     <w:lsdException w:name="Balloon Text" w:semiHidden="1" w:unhideWhenUsed="1"/>
     <w:lsdException w:name="Table Grid" w:uiPriority="39"/>
+    <w:lsdException w:name="Table Theme" w:semiHidden="1" w:unhideWhenUsed="1"/>
     <w:lsdException w:name="Placeholder Text" w:semiHidden="1"/>
     <w:lsdException w:name="No Spacing" w:uiPriority="1" w:qFormat="1"/>
     <w:lsdException w:name="Light Shading" w:uiPriority="60"/>
@@ -4902,7 +5060,7 @@
 </file>
 
 <file path=customXml/itemProps2.xml><?xml version="1.0" encoding="utf-8"?>
-<ds:datastoreItem xmlns:ds="http://schemas.openxmlformats.org/officeDocument/2006/customXml" ds:itemID="{E3850689-D30F-48A4-9EC5-1CA61A04AC1D}">
+<ds:datastoreItem xmlns:ds="http://schemas.openxmlformats.org/officeDocument/2006/customXml" ds:itemID="{A37277B7-AD23-4F0D-AEFE-739A1AC78138}">
   <ds:schemaRefs>
     <ds:schemaRef ds:uri="http://schemas.openxmlformats.org/officeDocument/2006/bibliography"/>
   </ds:schemaRefs>

</xml_diff>

<commit_message>
Padronizando o nome "EconoMundi"
</commit_message>
<xml_diff>
--- a/docs/escopo/escopo.docx
+++ b/docs/escopo/escopo.docx
@@ -132,7 +132,13 @@
       </w:r>
       <w:proofErr w:type="spellStart"/>
       <w:r>
-        <w:t>Economundi</w:t>
+        <w:t>Econo</w:t>
+      </w:r>
+      <w:r>
+        <w:t>M</w:t>
+      </w:r>
+      <w:r>
+        <w:t>undi</w:t>
       </w:r>
       <w:proofErr w:type="spellEnd"/>
       <w:r>
@@ -750,7 +756,13 @@
       </w:pPr>
       <w:proofErr w:type="spellStart"/>
       <w:r>
-        <w:t>Economundi</w:t>
+        <w:t>Econo</w:t>
+      </w:r>
+      <w:r>
+        <w:t>M</w:t>
+      </w:r>
+      <w:r>
+        <w:t>undi</w:t>
       </w:r>
       <w:proofErr w:type="spellEnd"/>
       <w:r>
@@ -773,7 +785,15 @@
       </w:r>
       <w:proofErr w:type="spellStart"/>
       <w:r>
-        <w:t>Economundi</w:t>
+        <w:t>Econo</w:t>
+      </w:r>
+      <w:r>
+        <w:t>M</w:t>
+      </w:r>
+      <w:bookmarkStart w:id="0" w:name="_GoBack"/>
+      <w:bookmarkEnd w:id="0"/>
+      <w:r>
+        <w:t>undi</w:t>
       </w:r>
       <w:proofErr w:type="spellEnd"/>
       <w:r>
@@ -1902,8 +1922,6 @@
       <w:r>
         <w:t>O atendimento de requisitos funcionais e não funcionais não descritos no Documento de Especificação de requisitos.</w:t>
       </w:r>
-      <w:bookmarkStart w:id="0" w:name="_GoBack"/>
-      <w:bookmarkEnd w:id="0"/>
     </w:p>
     <w:p>
       <w:pPr>
@@ -4275,6 +4293,7 @@
     <w:rsid w:val="00146674"/>
     <w:rsid w:val="00175C27"/>
     <w:rsid w:val="001B472D"/>
+    <w:rsid w:val="001F4F72"/>
     <w:rsid w:val="00280774"/>
     <w:rsid w:val="002A7B23"/>
     <w:rsid w:val="003C1E1D"/>
@@ -5060,7 +5079,7 @@
 </file>
 
 <file path=customXml/itemProps2.xml><?xml version="1.0" encoding="utf-8"?>
-<ds:datastoreItem xmlns:ds="http://schemas.openxmlformats.org/officeDocument/2006/customXml" ds:itemID="{A37277B7-AD23-4F0D-AEFE-739A1AC78138}">
+<ds:datastoreItem xmlns:ds="http://schemas.openxmlformats.org/officeDocument/2006/customXml" ds:itemID="{65367A00-4D05-4B48-8F3E-590081B29273}">
   <ds:schemaRefs>
     <ds:schemaRef ds:uri="http://schemas.openxmlformats.org/officeDocument/2006/bibliography"/>
   </ds:schemaRefs>

</xml_diff>

<commit_message>
Correções necessárias para entrega nos documentos
</commit_message>
<xml_diff>
--- a/docs/escopo/escopo.docx
+++ b/docs/escopo/escopo.docx
@@ -128,21 +128,13 @@
         <w:jc w:val="both"/>
       </w:pPr>
       <w:r>
-        <w:t xml:space="preserve">No Portal </w:t>
-      </w:r>
-      <w:proofErr w:type="spellStart"/>
-      <w:r>
-        <w:t>Econo</w:t>
+        <w:t>No Portal Econo</w:t>
       </w:r>
       <w:r>
         <w:t>M</w:t>
       </w:r>
       <w:r>
-        <w:t>undi</w:t>
-      </w:r>
-      <w:proofErr w:type="spellEnd"/>
-      <w:r>
-        <w:t>, o</w:t>
+        <w:t>undi, o</w:t>
       </w:r>
       <w:r>
         <w:t xml:space="preserve"> usuário </w:t>
@@ -338,15 +330,7 @@
         <w:t xml:space="preserve">- A </w:t>
       </w:r>
       <w:r>
-        <w:t>Associação Brasileira de Educadores Financeiros (</w:t>
-      </w:r>
-      <w:proofErr w:type="spellStart"/>
-      <w:r>
-        <w:t>Abefin</w:t>
-      </w:r>
-      <w:proofErr w:type="spellEnd"/>
-      <w:r>
-        <w:t>), revela que 84% dos trabalhadores entrevistados enfrentam dificuldades quando o assunto é dinheiro e sofrem prejuízos por não entenderem de finanças.</w:t>
+        <w:t>Associação Brasileira de Educadores Financeiros (Abefin), revela que 84% dos trabalhadores entrevistados enfrentam dificuldades quando o assunto é dinheiro e sofrem prejuízos por não entenderem de finanças.</w:t>
       </w:r>
     </w:p>
     <w:p>
@@ -357,15 +341,7 @@
         <w:t xml:space="preserve">- A </w:t>
       </w:r>
       <w:r>
-        <w:t xml:space="preserve">Universidade Estadual de Campinas (Unicamp) e o Instituto de pesquisa </w:t>
-      </w:r>
-      <w:proofErr w:type="spellStart"/>
-      <w:r>
-        <w:t>Axxus</w:t>
-      </w:r>
-      <w:proofErr w:type="spellEnd"/>
-      <w:r>
-        <w:t>, mostra que somente 16% das pessoas empregadas são capacitadas financeiramente, ou seja, conseguem pagar contas com a remuneração mensal e planejam gastos com antecedência.</w:t>
+        <w:t>Universidade Estadual de Campinas (Unicamp) e o Instituto de pesquisa Axxus, mostra que somente 16% das pessoas empregadas são capacitadas financeiramente, ou seja, conseguem pagar contas com a remuneração mensal e planejam gastos com antecedência.</w:t>
       </w:r>
     </w:p>
     <w:p>
@@ -409,15 +385,7 @@
         <w:t xml:space="preserve">- </w:t>
       </w:r>
       <w:r>
-        <w:t xml:space="preserve">Mais da metade dos brasileiros (62%) sentiram que suas despesas eram maiores que seus rendimentos ao menos uma vez nos últimos doze meses. Os dados são de pesquisa elaborada pela Serasa </w:t>
-      </w:r>
-      <w:proofErr w:type="spellStart"/>
-      <w:r>
-        <w:t>Experian</w:t>
-      </w:r>
-      <w:proofErr w:type="spellEnd"/>
-      <w:r>
-        <w:t>, que mostra também que apesar de ter acesso à informação e saber como deve agir, brasileiro apresenta comportamento financeiro inadequado.</w:t>
+        <w:t>Mais da metade dos brasileiros (62%) sentiram que suas despesas eram maiores que seus rendimentos ao menos uma vez nos últimos doze meses. Os dados são de pesquisa elaborada pela Serasa Experian, que mostra também que apesar de ter acesso à informação e saber como deve agir, brasileiro apresenta comportamento financeiro inadequado.</w:t>
       </w:r>
     </w:p>
     <w:p>
@@ -439,15 +407,7 @@
         <w:t xml:space="preserve">- </w:t>
       </w:r>
       <w:r>
-        <w:t xml:space="preserve">“Não há no país um conjunto de ações suficientes para impactar de forma significativa a educação financeira”, afirma Luiz Rabi, economista da Serasa </w:t>
-      </w:r>
-      <w:proofErr w:type="spellStart"/>
-      <w:r>
-        <w:t>Experian</w:t>
-      </w:r>
-      <w:proofErr w:type="spellEnd"/>
-      <w:r>
-        <w:t>.</w:t>
+        <w:t>“Não há no país um conjunto de ações suficientes para impactar de forma significativa a educação financeira”, afirma Luiz Rabi, economista da Serasa Experian.</w:t>
       </w:r>
     </w:p>
     <w:p>
@@ -484,33 +444,11 @@
           <w:b/>
         </w:rPr>
       </w:pPr>
-      <w:proofErr w:type="spellStart"/>
       <w:r>
         <w:rPr>
           <w:b/>
         </w:rPr>
-        <w:t>Trovó</w:t>
-      </w:r>
-      <w:proofErr w:type="spellEnd"/>
-      <w:r>
-        <w:rPr>
-          <w:b/>
-        </w:rPr>
-        <w:t xml:space="preserve"> </w:t>
-      </w:r>
-      <w:proofErr w:type="spellStart"/>
-      <w:r>
-        <w:rPr>
-          <w:b/>
-        </w:rPr>
-        <w:t>Academy</w:t>
-      </w:r>
-      <w:proofErr w:type="spellEnd"/>
-      <w:r>
-        <w:rPr>
-          <w:b/>
-        </w:rPr>
-        <w:t xml:space="preserve"> </w:t>
+        <w:t xml:space="preserve">Trovó Academy </w:t>
       </w:r>
       <w:r>
         <w:rPr>
@@ -706,7 +644,7 @@
         <w:t xml:space="preserve">- </w:t>
       </w:r>
       <w:r>
-        <w:t>Ou apenas aqueles</w:t>
+        <w:t>Aqueles</w:t>
       </w:r>
       <w:r>
         <w:t xml:space="preserve"> que buscam as notícias</w:t>
@@ -754,7 +692,6 @@
       <w:pPr>
         <w:jc w:val="both"/>
       </w:pPr>
-      <w:proofErr w:type="spellStart"/>
       <w:r>
         <w:t>Econo</w:t>
       </w:r>
@@ -762,11 +699,7 @@
         <w:t>M</w:t>
       </w:r>
       <w:r>
-        <w:t>undi</w:t>
-      </w:r>
-      <w:proofErr w:type="spellEnd"/>
-      <w:r>
-        <w:t xml:space="preserve"> é um portal de notícias integrado com o objetivo de exibir o que há de mais importante no contexto econômico do Brasil e do mundo. Leitores leigos no assunto </w:t>
+        <w:t xml:space="preserve">undi é um portal de notícias integrado com o objetivo de exibir o que há de mais importante no contexto econômico do Brasil e do mundo. Leitores leigos no assunto </w:t>
       </w:r>
       <w:r>
         <w:t>conseguem aprender lendo as matérias que estão disponíveis</w:t>
@@ -781,23 +714,13 @@
         <w:t xml:space="preserve"> técnicos, pode também criar um perfil de investidor </w:t>
       </w:r>
       <w:r>
-        <w:t xml:space="preserve">e descobrir qual investimento se adequa a sua personalidade. Para os usuários que já têm uma certa familiaridade, </w:t>
-      </w:r>
-      <w:proofErr w:type="spellStart"/>
-      <w:r>
-        <w:t>Econo</w:t>
+        <w:t>e descobrir qual investimento se adequa a sua personalidade. Para os usuários que já têm uma certa familiaridade, Econo</w:t>
       </w:r>
       <w:r>
         <w:t>M</w:t>
       </w:r>
-      <w:bookmarkStart w:id="0" w:name="_GoBack"/>
-      <w:bookmarkEnd w:id="0"/>
-      <w:r>
-        <w:t>undi</w:t>
-      </w:r>
-      <w:proofErr w:type="spellEnd"/>
-      <w:r>
-        <w:t xml:space="preserve"> também possibilita</w:t>
+      <w:r>
+        <w:t>undi também possibilita</w:t>
       </w:r>
       <w:r>
         <w:t xml:space="preserve"> que esse possa simular investimentos.</w:t>
@@ -913,21 +836,12 @@
       <w:r>
         <w:t>- </w:t>
       </w:r>
-      <w:proofErr w:type="spellStart"/>
       <w:r>
         <w:rPr>
           <w:i/>
           <w:iCs/>
         </w:rPr>
-        <w:t>User</w:t>
-      </w:r>
-      <w:proofErr w:type="spellEnd"/>
-      <w:r>
-        <w:rPr>
-          <w:i/>
-          <w:iCs/>
-        </w:rPr>
-        <w:t xml:space="preserve"> Stories</w:t>
+        <w:t>User Stories</w:t>
       </w:r>
     </w:p>
     <w:p>
@@ -1176,33 +1090,8 @@
           <w:i/>
           <w:iCs/>
         </w:rPr>
-        <w:t xml:space="preserve">Front </w:t>
-      </w:r>
-      <w:proofErr w:type="spellStart"/>
-      <w:r>
-        <w:rPr>
-          <w:i/>
-          <w:iCs/>
-        </w:rPr>
-        <w:t>End</w:t>
-      </w:r>
-      <w:proofErr w:type="spellEnd"/>
-      <w:r>
-        <w:rPr>
-          <w:i/>
-          <w:iCs/>
-        </w:rPr>
-        <w:t xml:space="preserve">/Back </w:t>
-      </w:r>
-      <w:proofErr w:type="spellStart"/>
-      <w:r>
-        <w:rPr>
-          <w:i/>
-          <w:iCs/>
-        </w:rPr>
-        <w:t>End</w:t>
-      </w:r>
-      <w:proofErr w:type="spellEnd"/>
+        <w:t>Front End/Back End</w:t>
+      </w:r>
       <w:r>
         <w:t>)</w:t>
       </w:r>
@@ -1301,7 +1190,7 @@
         <w:t></w:t>
       </w:r>
       <w:r>
-        <w:t>      Arquitetura e Projeto do Sistema (vamos detalhar no 2º Semestre)</w:t>
+        <w:t>      Arquitetura e Projeto do Sistema</w:t>
       </w:r>
     </w:p>
     <w:p>
@@ -1325,21 +1214,7 @@
         <w:rPr>
           <w:lang w:val="en-US"/>
         </w:rPr>
-        <w:t>      Código-</w:t>
-      </w:r>
-      <w:proofErr w:type="spellStart"/>
-      <w:r>
-        <w:rPr>
-          <w:lang w:val="en-US"/>
-        </w:rPr>
-        <w:t>fonte</w:t>
-      </w:r>
-      <w:proofErr w:type="spellEnd"/>
-      <w:r>
-        <w:rPr>
-          <w:lang w:val="en-US"/>
-        </w:rPr>
-        <w:t xml:space="preserve"> (</w:t>
+        <w:t>      Código-fonte (</w:t>
       </w:r>
       <w:r>
         <w:rPr>
@@ -1444,21 +1319,7 @@
         <w:rPr>
           <w:lang w:val="en-US"/>
         </w:rPr>
-        <w:t>      Código-</w:t>
-      </w:r>
-      <w:proofErr w:type="spellStart"/>
-      <w:r>
-        <w:rPr>
-          <w:lang w:val="en-US"/>
-        </w:rPr>
-        <w:t>fonte</w:t>
-      </w:r>
-      <w:proofErr w:type="spellEnd"/>
-      <w:r>
-        <w:rPr>
-          <w:lang w:val="en-US"/>
-        </w:rPr>
-        <w:t xml:space="preserve"> (</w:t>
+        <w:t>      Código-fonte (</w:t>
       </w:r>
       <w:r>
         <w:rPr>
@@ -1539,22 +1400,14 @@
         <w:rPr>
           <w:i/>
         </w:rPr>
-        <w:t xml:space="preserve">Back </w:t>
-      </w:r>
-      <w:proofErr w:type="spellStart"/>
+        <w:t>Back E</w:t>
+      </w:r>
       <w:r>
         <w:rPr>
           <w:i/>
         </w:rPr>
-        <w:t>E</w:t>
-      </w:r>
-      <w:r>
-        <w:rPr>
-          <w:i/>
-        </w:rPr>
         <w:t>nd</w:t>
       </w:r>
-      <w:proofErr w:type="spellEnd"/>
       <w:r>
         <w:t xml:space="preserve"> seja em Java</w:t>
       </w:r>
@@ -1657,7 +1510,28 @@
         <w:t xml:space="preserve">- </w:t>
       </w:r>
       <w:r>
-        <w:t>Liderança técnica, acompanhamento e controle: Silvana Lima, Wellington e Júlio.</w:t>
+        <w:t xml:space="preserve">Liderança técnica, acompanhamento e controle: </w:t>
+      </w:r>
+      <w:r>
+        <w:t>Silvana Isabel de Lima</w:t>
+      </w:r>
+      <w:r>
+        <w:t xml:space="preserve">, </w:t>
+      </w:r>
+      <w:r>
+        <w:t>Wellington Openheimer Ribeiro</w:t>
+      </w:r>
+      <w:r>
+        <w:t xml:space="preserve"> </w:t>
+      </w:r>
+      <w:r>
+        <w:t xml:space="preserve">e </w:t>
+      </w:r>
+      <w:r>
+        <w:t>Júlio Resende Ribeiro</w:t>
+      </w:r>
+      <w:r>
+        <w:t>.</w:t>
       </w:r>
     </w:p>
     <w:p>
@@ -1769,24 +1643,13 @@
         <w:jc w:val="both"/>
       </w:pPr>
       <w:r>
-        <w:t xml:space="preserve">Alpha </w:t>
-      </w:r>
-      <w:proofErr w:type="spellStart"/>
-      <w:r>
-        <w:t>Vantage</w:t>
-      </w:r>
-      <w:proofErr w:type="spellEnd"/>
-      <w:r>
-        <w:t xml:space="preserve">: </w:t>
+        <w:t xml:space="preserve">Alpha Vantage: </w:t>
       </w:r>
       <w:r>
         <w:t>https://www.alphavantage.co/documentation/</w:t>
       </w:r>
-    </w:p>
-    <w:p>
-      <w:pPr>
-        <w:jc w:val="both"/>
-      </w:pPr>
+      <w:bookmarkStart w:id="0" w:name="_GoBack"/>
+      <w:bookmarkEnd w:id="0"/>
     </w:p>
     <w:p>
       <w:pPr>
@@ -1856,13 +1719,8 @@
       <w:r>
         <w:t xml:space="preserve">- </w:t>
       </w:r>
-      <w:proofErr w:type="spellStart"/>
-      <w:r>
-        <w:t>EconoMundi</w:t>
-      </w:r>
-      <w:proofErr w:type="spellEnd"/>
-      <w:r>
-        <w:t xml:space="preserve"> não fará investimentos, apenas simulações</w:t>
+      <w:r>
+        <w:t>EconoMundi não fará investimentos, apenas simulações</w:t>
       </w:r>
       <w:r>
         <w:t>;</w:t>
@@ -4261,14 +4119,14 @@
     <w:charset w:val="00"/>
     <w:family w:val="swiss"/>
     <w:pitch w:val="variable"/>
-    <w:sig w:usb0="E0002AFF" w:usb1="C000247B" w:usb2="00000009" w:usb3="00000000" w:csb0="000001FF" w:csb1="00000000"/>
+    <w:sig w:usb0="E4002EFF" w:usb1="C000247B" w:usb2="00000009" w:usb3="00000000" w:csb0="000001FF" w:csb1="00000000"/>
   </w:font>
   <w:font w:name="Calibri Light">
     <w:panose1 w:val="020F0302020204030204"/>
     <w:charset w:val="00"/>
     <w:family w:val="swiss"/>
     <w:pitch w:val="variable"/>
-    <w:sig w:usb0="E0002AFF" w:usb1="C000247B" w:usb2="00000009" w:usb3="00000000" w:csb0="000001FF" w:csb1="00000000"/>
+    <w:sig w:usb0="E4002EFF" w:usb1="C000247B" w:usb2="00000009" w:usb3="00000000" w:csb0="000001FF" w:csb1="00000000"/>
   </w:font>
 </w:fonts>
 </file>
@@ -4290,6 +4148,7 @@
   </w:compat>
   <w:rsids>
     <w:rsidRoot w:val="003C1E1D"/>
+    <w:rsid w:val="00066211"/>
     <w:rsid w:val="00146674"/>
     <w:rsid w:val="00175C27"/>
     <w:rsid w:val="001B472D"/>
@@ -5079,7 +4938,7 @@
 </file>
 
 <file path=customXml/itemProps2.xml><?xml version="1.0" encoding="utf-8"?>
-<ds:datastoreItem xmlns:ds="http://schemas.openxmlformats.org/officeDocument/2006/customXml" ds:itemID="{65367A00-4D05-4B48-8F3E-590081B29273}">
+<ds:datastoreItem xmlns:ds="http://schemas.openxmlformats.org/officeDocument/2006/customXml" ds:itemID="{71152C79-B4EF-4081-9448-BF8E5DF86960}">
   <ds:schemaRefs>
     <ds:schemaRef ds:uri="http://schemas.openxmlformats.org/officeDocument/2006/bibliography"/>
   </ds:schemaRefs>

</xml_diff>